<commit_message>
= SRS Final (final copyedit)
</commit_message>
<xml_diff>
--- a/docs/srs_final.docx
+++ b/docs/srs_final.docx
@@ -75,6 +75,7 @@
                               <w:dataBinding w:prefixMappings="xmlns:ns0='http://purl.org/dc/elements/1.1/' xmlns:ns1='http://schemas.openxmlformats.org/package/2006/metadata/core-properties' " w:xpath="/ns1:coreProperties[1]/ns0:subject[1]" w:storeItemID="{6C3C8BC8-F283-45AE-878A-BAB7291924A1}"/>
                               <w:text/>
                             </w:sdtPr>
+                            <w:sdtEndPr/>
                             <w:sdtContent>
                               <w:p>
                                 <w:pPr>
@@ -133,6 +134,7 @@
                         <w:dataBinding w:prefixMappings="xmlns:ns0='http://purl.org/dc/elements/1.1/' xmlns:ns1='http://schemas.openxmlformats.org/package/2006/metadata/core-properties' " w:xpath="/ns1:coreProperties[1]/ns0:subject[1]" w:storeItemID="{6C3C8BC8-F283-45AE-878A-BAB7291924A1}"/>
                         <w:text/>
                       </w:sdtPr>
+                      <w:sdtEndPr/>
                       <w:sdtContent>
                         <w:p>
                           <w:pPr>
@@ -794,6 +796,7 @@
               <w:right w:val="single" w:sz="6" w:space="0" w:color="000000"/>
             </w:tcBorders>
             <w:shd w:val="clear" w:color="auto" w:fill="auto"/>
+            <w:vAlign w:val="center"/>
           </w:tcPr>
           <w:p>
             <w:pPr>
@@ -820,6 +823,7 @@
               <w:right w:val="single" w:sz="6" w:space="0" w:color="000000"/>
             </w:tcBorders>
             <w:shd w:val="clear" w:color="auto" w:fill="auto"/>
+            <w:vAlign w:val="center"/>
           </w:tcPr>
           <w:p>
             <w:pPr>
@@ -840,6 +844,7 @@
               <w:right w:val="single" w:sz="6" w:space="0" w:color="000000"/>
             </w:tcBorders>
             <w:shd w:val="clear" w:color="auto" w:fill="auto"/>
+            <w:vAlign w:val="center"/>
           </w:tcPr>
           <w:p>
             <w:pPr>
@@ -860,6 +865,7 @@
               <w:right w:val="single" w:sz="12" w:space="0" w:color="000000"/>
             </w:tcBorders>
             <w:shd w:val="clear" w:color="auto" w:fill="auto"/>
+            <w:vAlign w:val="center"/>
           </w:tcPr>
           <w:p>
             <w:pPr>
@@ -886,6 +892,7 @@
               <w:right w:val="single" w:sz="6" w:space="0" w:color="000000"/>
             </w:tcBorders>
             <w:shd w:val="clear" w:color="auto" w:fill="auto"/>
+            <w:vAlign w:val="center"/>
           </w:tcPr>
           <w:p>
             <w:pPr>
@@ -911,6 +918,7 @@
               <w:right w:val="single" w:sz="6" w:space="0" w:color="000000"/>
             </w:tcBorders>
             <w:shd w:val="clear" w:color="auto" w:fill="auto"/>
+            <w:vAlign w:val="center"/>
           </w:tcPr>
           <w:p>
             <w:pPr>
@@ -935,6 +943,7 @@
               <w:right w:val="single" w:sz="6" w:space="0" w:color="000000"/>
             </w:tcBorders>
             <w:shd w:val="clear" w:color="auto" w:fill="auto"/>
+            <w:vAlign w:val="center"/>
           </w:tcPr>
           <w:p>
             <w:pPr>
@@ -963,6 +972,7 @@
               <w:right w:val="single" w:sz="12" w:space="0" w:color="000000"/>
             </w:tcBorders>
             <w:shd w:val="clear" w:color="auto" w:fill="auto"/>
+            <w:vAlign w:val="center"/>
           </w:tcPr>
           <w:p>
             <w:pPr>
@@ -1137,6 +1147,7 @@
               <w:right w:val="single" w:sz="6" w:space="0" w:color="000000"/>
             </w:tcBorders>
             <w:shd w:val="clear" w:color="auto" w:fill="auto"/>
+            <w:vAlign w:val="center"/>
           </w:tcPr>
           <w:p>
             <w:pPr>
@@ -1164,6 +1175,7 @@
               <w:right w:val="single" w:sz="6" w:space="0" w:color="000000"/>
             </w:tcBorders>
             <w:shd w:val="clear" w:color="auto" w:fill="auto"/>
+            <w:vAlign w:val="center"/>
           </w:tcPr>
           <w:p>
             <w:pPr>
@@ -1191,6 +1203,7 @@
               <w:right w:val="single" w:sz="6" w:space="0" w:color="000000"/>
             </w:tcBorders>
             <w:shd w:val="clear" w:color="auto" w:fill="auto"/>
+            <w:vAlign w:val="center"/>
           </w:tcPr>
           <w:p>
             <w:pPr>
@@ -1218,6 +1231,7 @@
               <w:right w:val="single" w:sz="12" w:space="0" w:color="000000"/>
             </w:tcBorders>
             <w:shd w:val="clear" w:color="auto" w:fill="auto"/>
+            <w:vAlign w:val="center"/>
           </w:tcPr>
           <w:p>
             <w:pPr>
@@ -1250,6 +1264,7 @@
               <w:right w:val="single" w:sz="6" w:space="0" w:color="000000"/>
             </w:tcBorders>
             <w:shd w:val="clear" w:color="auto" w:fill="auto"/>
+            <w:vAlign w:val="center"/>
           </w:tcPr>
           <w:p>
             <w:pPr>
@@ -1278,6 +1293,7 @@
               <w:right w:val="single" w:sz="6" w:space="0" w:color="000000"/>
             </w:tcBorders>
             <w:shd w:val="clear" w:color="auto" w:fill="auto"/>
+            <w:vAlign w:val="center"/>
           </w:tcPr>
           <w:p>
             <w:pPr>
@@ -1306,6 +1322,7 @@
               <w:right w:val="single" w:sz="6" w:space="0" w:color="000000"/>
             </w:tcBorders>
             <w:shd w:val="clear" w:color="auto" w:fill="auto"/>
+            <w:vAlign w:val="center"/>
           </w:tcPr>
           <w:p>
             <w:pPr>
@@ -1333,6 +1350,7 @@
               <w:right w:val="single" w:sz="12" w:space="0" w:color="000000"/>
             </w:tcBorders>
             <w:shd w:val="clear" w:color="auto" w:fill="auto"/>
+            <w:vAlign w:val="center"/>
           </w:tcPr>
           <w:p>
             <w:pPr>
@@ -1365,6 +1383,7 @@
               <w:right w:val="single" w:sz="6" w:space="0" w:color="000000"/>
             </w:tcBorders>
             <w:shd w:val="clear" w:color="auto" w:fill="auto"/>
+            <w:vAlign w:val="center"/>
           </w:tcPr>
           <w:p>
             <w:pPr>
@@ -1386,6 +1405,7 @@
               <w:right w:val="single" w:sz="6" w:space="0" w:color="000000"/>
             </w:tcBorders>
             <w:shd w:val="clear" w:color="auto" w:fill="auto"/>
+            <w:vAlign w:val="center"/>
           </w:tcPr>
           <w:p>
             <w:pPr>
@@ -1407,6 +1427,7 @@
               <w:right w:val="single" w:sz="6" w:space="0" w:color="000000"/>
             </w:tcBorders>
             <w:shd w:val="clear" w:color="auto" w:fill="auto"/>
+            <w:vAlign w:val="center"/>
           </w:tcPr>
           <w:p>
             <w:pPr>
@@ -1428,6 +1449,7 @@
               <w:right w:val="single" w:sz="12" w:space="0" w:color="000000"/>
             </w:tcBorders>
             <w:shd w:val="clear" w:color="auto" w:fill="auto"/>
+            <w:vAlign w:val="center"/>
           </w:tcPr>
           <w:p>
             <w:pPr>
@@ -1454,6 +1476,7 @@
               <w:right w:val="single" w:sz="6" w:space="0" w:color="000000"/>
             </w:tcBorders>
             <w:shd w:val="clear" w:color="auto" w:fill="auto"/>
+            <w:vAlign w:val="center"/>
           </w:tcPr>
           <w:p>
             <w:pPr>
@@ -1478,6 +1501,7 @@
               <w:right w:val="single" w:sz="6" w:space="0" w:color="000000"/>
             </w:tcBorders>
             <w:shd w:val="clear" w:color="auto" w:fill="auto"/>
+            <w:vAlign w:val="center"/>
           </w:tcPr>
           <w:p>
             <w:pPr>
@@ -1499,6 +1523,7 @@
               <w:right w:val="single" w:sz="6" w:space="0" w:color="000000"/>
             </w:tcBorders>
             <w:shd w:val="clear" w:color="auto" w:fill="auto"/>
+            <w:vAlign w:val="center"/>
           </w:tcPr>
           <w:p>
             <w:pPr>
@@ -1523,6 +1548,7 @@
               <w:right w:val="single" w:sz="12" w:space="0" w:color="000000"/>
             </w:tcBorders>
             <w:shd w:val="clear" w:color="auto" w:fill="auto"/>
+            <w:vAlign w:val="center"/>
           </w:tcPr>
           <w:p>
             <w:pPr>
@@ -1533,7 +1559,13 @@
               <w:rPr>
                 <w:rFonts w:ascii="Calibri" w:hAnsi="Calibri"/>
               </w:rPr>
-              <w:t>2020-07-18</w:t>
+              <w:t>2020-07-1</w:t>
+            </w:r>
+            <w:r>
+              <w:rPr>
+                <w:rFonts w:ascii="Calibri" w:hAnsi="Calibri"/>
+              </w:rPr>
+              <w:t>9</w:t>
             </w:r>
           </w:p>
         </w:tc>
@@ -1914,6 +1946,7 @@
               <w:right w:val="single" w:sz="6" w:space="0" w:color="000000"/>
             </w:tcBorders>
             <w:shd w:val="clear" w:color="auto" w:fill="auto"/>
+            <w:vAlign w:val="center"/>
           </w:tcPr>
           <w:p>
             <w:pPr>
@@ -1943,6 +1976,7 @@
               <w:right w:val="single" w:sz="6" w:space="0" w:color="000000"/>
             </w:tcBorders>
             <w:shd w:val="clear" w:color="auto" w:fill="auto"/>
+            <w:vAlign w:val="center"/>
           </w:tcPr>
           <w:p>
             <w:pPr>
@@ -1972,6 +2006,7 @@
               <w:right w:val="single" w:sz="6" w:space="0" w:color="000000"/>
             </w:tcBorders>
             <w:shd w:val="clear" w:color="auto" w:fill="auto"/>
+            <w:vAlign w:val="center"/>
           </w:tcPr>
           <w:p>
             <w:pPr>
@@ -1996,6 +2031,7 @@
               <w:right w:val="single" w:sz="12" w:space="0" w:color="000000"/>
             </w:tcBorders>
             <w:shd w:val="clear" w:color="auto" w:fill="auto"/>
+            <w:vAlign w:val="center"/>
           </w:tcPr>
           <w:p>
             <w:pPr>
@@ -2010,7 +2046,13 @@
               <w:rPr>
                 <w:rFonts w:ascii="Calibri" w:hAnsi="Calibri"/>
               </w:rPr>
-              <w:t>2020-07-18</w:t>
+              <w:t>2020-07-1</w:t>
+            </w:r>
+            <w:r>
+              <w:rPr>
+                <w:rFonts w:ascii="Calibri" w:hAnsi="Calibri"/>
+              </w:rPr>
+              <w:t>9</w:t>
             </w:r>
           </w:p>
         </w:tc>
@@ -2562,6 +2604,7 @@
           <w:docPartUnique/>
         </w:docPartObj>
       </w:sdtPr>
+      <w:sdtEndPr/>
       <w:sdtContent>
         <w:p>
           <w:pPr>
@@ -2599,6 +2642,7 @@
           <w:docPartUnique/>
         </w:docPartObj>
       </w:sdtPr>
+      <w:sdtEndPr/>
       <w:sdtContent>
         <w:p>
           <w:pPr>
@@ -10218,7 +10262,7 @@
     </w:p>
     <w:p>
       <w:r>
-        <w:t>The purpose of this document is to build an application system, called Tagit.FM, that will enhance the search capabilities in MHC's database system. The tag-based file manager system stores metadata in the form of custom tags in a separate database instead of working directly in an operating system's limited file manager. The program searches tags and displays the most recent searches to ensure continuity and clarity for the user.</w:t>
+        <w:t>The purpose of this document is to provide general guidance and the customer requirements for building a tag-based file managing system, called Tagit.FM, that will enhance the search capabilities in MHC's database system. The tag-based file manager system stores metadata in the form of custom tags in a separate database instead of working directly in an operating system's limited file manager. The program searches tags and displays the most recent searches to ensure continuity and clarity for the user.</w:t>
       </w:r>
     </w:p>
     <w:p>
@@ -10268,7 +10312,7 @@
     </w:p>
     <w:p>
       <w:r>
-        <w:t>The intended readers of this document are current and future developers working on "Tagit.FM", hereafter referred to as TEAM, and the developers at MHC. The plan will include, but is not restricted to, a summary of the system functionality and the scope of the project from the perspective of TEAM. This document specifies the business requirements, functional and non-functional requirements, interface requirements, operational scenarios, user stories, sequence diagrams, scheduling and delivery estimates, project risks and how those risks will be mitigated, the processes by which the project will be developed, and metrics and measurements that will be recorded throughout the project.</w:t>
+        <w:t>The intended readers of this document are current and future developers working on "TagIt.FM", hereafter referred to as TEAM, and the developers at MHC. The plan will include, but is not restricted to, a summary of the system functionality and the scope of the project from the perspective of TEAM. This document specifies the business requirements, functional and non-functional requirements, interface requirements, operational scenarios, user stories, sequence diagrams, scheduling and delivery estimates, project risks and how those risks will be mitigated, the processes by which the project will be developed, and metrics and measurements that will be recorded throughout the project.</w:t>
       </w:r>
     </w:p>
     <w:p>
@@ -10475,6 +10519,7 @@
         <w:rPr>
           <w:rStyle w:val="StrongEmphasis"/>
         </w:rPr>
+        <w:lastRenderedPageBreak/>
         <w:t>**UML**</w:t>
       </w:r>
       <w:r>
@@ -10498,7 +10543,6 @@
           <w:color w:val="auto"/>
           <w:sz w:val="24"/>
         </w:rPr>
-        <w:lastRenderedPageBreak/>
         <w:tab/>
       </w:r>
       <w:bookmarkStart w:id="5" w:name="_Toc45955130"/>
@@ -10557,7 +10601,7 @@
     </w:p>
     <w:p>
       <w:r>
-        <w:t>MHC maintains policyholder data on all their customers in a database, including personal information like social security numbers and dates of birth. Records are kept by MHC of their customers' medical history, doctor and hospital visits, prescription medication, surgeries, etc. This information gets updated as the policyholder/patient medical information changes or at minimum on an annual basis.</w:t>
+        <w:t>The data is stored internally at the MHC datacenter in their central database, and policy holders are only allowed to access their own information. As this information will be used by the employees at MHC, the business needs to keep track of all these records in an organized manner.</w:t>
       </w:r>
     </w:p>
     <w:p>
@@ -10572,7 +10616,7 @@
     </w:p>
     <w:p>
       <w:r>
-        <w:t>The tag-based file manager will address issues of misplaced documents or forgotten file names. For instance, when an employee searches the database for changes in the recent medical history of a customer, they can create a file tag based on the customer's name or medications that are stored in the database. Another employee can obtain the same customer information by searching for those same tags that the first employee added to customer's file, making sharing and collaboration easy. TagIt.FM will provide solutions to make everyday access to business information simpler and more intuitive.</w:t>
+        <w:t>The tag-based file manager will address issues of misplaced documents or forgotten file names. For instance, when an employee searches the database for changes in the recent medical history of a customer, they can create a file tag based on the customer's name or medications that are stored in the database. Another employee can obtain the same customer information by searching for those same tags, which makes sharing and collaborating easy. TagIt.FM will provide solutions to make everyday access to business information simpler and more intuitive.</w:t>
       </w:r>
     </w:p>
     <w:p/>
@@ -10594,6 +10638,7 @@
           <w:color w:val="auto"/>
           <w:sz w:val="28"/>
         </w:rPr>
+        <w:lastRenderedPageBreak/>
         <w:t>General Description</w:t>
       </w:r>
       <w:bookmarkEnd w:id="7"/>
@@ -10629,21 +10674,17 @@
     </w:p>
     <w:p>
       <w:r>
-        <w:t xml:space="preserve">TagIt.FM creates a tag-based file manager that stores metadata, in the form of custom tags in a separate database. Instead of working directly in an operating system's limited file manager, the product will </w:t>
-      </w:r>
-      <w:r>
-        <w:lastRenderedPageBreak/>
-        <w:t>offer a clean user interface that can find documents based on any number of user-selected tags. The program will remember previous searches and open with the most recent search displayed to ensure continuity and clarity. It will provide some basic tags and instructions to get users started but otherwise aims at being "invisible", allowing businesses to instantly search, sort, and access important data.</w:t>
-      </w:r>
-    </w:p>
-    <w:p>
-      <w:r>
-        <w:t>The database will be loaded with business-critical features including management controls that restrict tag creation and file tagging to specific groups or users to prevent confusion or abuse. Each tag will include an optional description, also protected within the database. Because tags are stored inside the database, they automatically come with the key benefits of ACID. Every operation is guaranteed not to harm the integrity of either the main database or the filesystem.</w:t>
-      </w:r>
-    </w:p>
-    <w:p>
-      <w:r>
-        <w:t>TagIt.FM will address the shortcomings of other solutions. Business-critical files will never be modified in any way nor will any filenames change. Users will always be able to make use of this system side-by-side with legacy file managing systems, which simplifies administration. In short, the tag-based file manager will create new opportunities for organization and collaboration by making everyday access to business information simpler, easier, and more intuitive. This product will help employees at MHC search for any customer records more accurately. TagIt.FM will be extremely beneficial for any customer care representative, who needs to find information quickly so that they can serve the customer efficiently.</w:t>
+        <w:t>TagIt.FM creates a tag-based file manager that stores metadata in the form of custom tags in a separate database. Instead of working directly in an operating system's limited file manager, the product will offer a clean user interface that can find documents based on any number of user-selected tags. The program will remember previous searches and open with the most recent search displayed to ensure continuity and clarity. It will provide some basic tags and instructions to get users started but otherwise aims at being "invisible", allowing businesses to instantly search, sort, and access important data.</w:t>
+      </w:r>
+    </w:p>
+    <w:p>
+      <w:r>
+        <w:t>The database will be loaded with business-critical features including management controls that restrict tag creation and file tagging to specific groups or users to prevent confusion or abuse. Each tag will include an optional description, also protected within the database. Because the tags will be stored inside a database, they automatically come with the key benefits of ACID. Every operation is guaranteed not to harm the integrity of either the main database or the filesystem.</w:t>
+      </w:r>
+    </w:p>
+    <w:p>
+      <w:r>
+        <w:t>TagIt.FM will address the shortcomings of other solutions. Business-critical files will never be modified in any way nor will any filenames change. Users will always be able to make use of this system side-by-side with legacy file managing systems, which simplifies administration. In short, the tag-based file manager will create new opportunities for organization and collaboration by making everyday access to business information simpler, easier, and more intuitive. This product will help employees at MHC search for any customer record more accurately. TagIt.FM will be extremely beneficial for any customer care representative who needs to find information quickly so that they can serve the customer efficiently.</w:t>
       </w:r>
     </w:p>
     <w:p>
@@ -10690,7 +10731,7 @@
     </w:p>
     <w:p>
       <w:r>
-        <w:t>Employees, especially the customer care representatives, need to provide this information within a certain time frame. According to company customer service policy, they cannot keep the customer on hold for more than 3 min. The employee must therefore be able to access all needed information in a fast and accurate manner. They need technology that can pull information based on a person's recent medical history changes or on other recent inquiries. MHC will benefit from an application that creates file tags based on custom criteria and search history so that the information can be accessed quickly.</w:t>
+        <w:t>Employees, especially the customer care representatives, need to provide this information within a certain time frame. According to company customer service policy, they cannot keep the customer on hold for more than three minutes. The employee must therefore be able to access all needed information in a fast and accurate manner. They need technology that can pull information based on a person's recent medical history changes or on other recent inquiries. MHC will benefit from an application that creates file tags based on custom criteria and search history so that the information can be accessed quickly.</w:t>
       </w:r>
     </w:p>
     <w:p>
@@ -10782,19 +10823,21 @@
     </w:p>
     <w:p>
       <w:r>
-        <w:t>TEAM has been using Slack and GitHub as the primary collaboration tools; Slack is mainly used for communication. The project manager created channels based on the project deliverables and discussions regarding topics specific to each deliverable take place on the respective channel. The main channel is used for discussing general topics and communicating with the other group members. The meeting channel is used for bi-weekly meetings.</w:t>
-      </w:r>
-    </w:p>
-    <w:p/>
-    <w:p>
+        <w:t xml:space="preserve">TEAM has been using Slack and GitHub as the primary collaboration tools; Slack is mainly used for communication. The project manager created channels based on the project deliverables and discussions regarding topics specific to each deliverable take place on the respective channel. The main </w:t>
+      </w:r>
       <w:r>
         <w:lastRenderedPageBreak/>
-        <w:t>Even though Slack is an asynchronous form of communication, one of its biggest strengths of our group is constant communication and updates.  Our Slack communication channel is open 24 × 7 for continuous discussion and exchange of thoughts, which assists in maintaining an active, collaborative environment. Conversations can span over multiple days, picking up instantly where they left off. During the middle of the project, the project manager held regular "office hours" throughout the week where he would be on Slack exclusively; this helped everyone feel more comfortable talking in chat and helped ease the group into the dynamic, continuous dialogs that are possible with in the medium.</w:t>
-      </w:r>
-    </w:p>
-    <w:p>
-      <w:r>
-        <w:t>As far as the weakness are concerned, our team does not have a synchronous communication channel established, like video chat or conference calls. We would get larger amounts of instant feedback while using one of these options. Sometimes, we may not be able to correctly analyze what another person's reaction to our thought is when using asynchronous communication. Although each team member conveys their feelings through emojis and offers responses, it is not as effective at communicating emotion as watching the person's reaction. This can leave some emotional distance between the team members. This is might be the only weakness we could find in collaboration within with our team</w:t>
+        <w:t>channel is used for discussing general topics and communicating with the other group members. The meeting channel is used for bi-weekly meetings.</w:t>
+      </w:r>
+    </w:p>
+    <w:p>
+      <w:r>
+        <w:t>Even though Slack is an asynchronous form of communication, it allows TEAM to be in constant communication. Our Slack communication channel is open 24 × 7 for continuous discussion and exchange of thoughts, which assists in maintaining an active, collaborative environment. Conversations can span over multiple days, picking up instantly where they left off. During the middle of the project, the project manager held regular "office hours" throughout the week where he would be on Slack exclusively; this helped everyone feel more comfortable talking in chat and helped ease the group into the dynamic, continuous dialogs that are possible with in the medium.</w:t>
+      </w:r>
+    </w:p>
+    <w:p>
+      <w:r>
+        <w:t>A disadvantage of our chosen communication channels is that the team does not have a synchronous communication channel established, like video chat or conference calls. We would get larger amounts of instant feedback while using one of these options. Sometimes, we may not be able to correctly analyze what another person's reaction to our thoughts or ideas when using the asynchronous communication channels. Although each team member conveys their feelings through emojis and offers responses, it is not as effective at communicating emotions as watching the person's reaction. This can leave some emotional distance between the team members.</w:t>
       </w:r>
     </w:p>
     <w:p>
@@ -10841,7 +10884,7 @@
     </w:p>
     <w:p>
       <w:r>
-        <w:t>All project documents are stored with Git and mirrored in a GitHub repository, which provides a neutral, shared location where everyone can upload files. Since the repository is public, everyone can see what is in it at any time. The project manager has given permission to all team members to commit changes to these documents, but nobody else has permission to make changes so that the documents remain secure. The advantage of this is that everyone retains a local copy of the team's material and can work offline, with Git handling the complexities of merging changes from different members later. The disadvantage is that incorrect changes sometimes get put into the repository; with everyone able to make commits, the process is fast, but the error-checking is nearly absent, at least up front.</w:t>
+        <w:t>All project documents are stored with Git and mirrored in a GitHub repository, which provides a neutral, shared location where everyone can upload files. Since the repository is public, anyone can see what is in it at any time. The project manager has given permission to all team members to commit changes to these documents, but nobody outside the team has permission to make changes so the documents remain secure. The advantage of this is that all members of the team can retain a local copy of the material and work offline as needed, with Git handling the complexities of merging changes from different members later. The disadvantage is that incorrect changes sometimes get put into the repository; with everyone able to make commits, the process is fast, but the error-checking is nearly absent, at least up front.</w:t>
       </w:r>
     </w:p>
     <w:p>
@@ -10888,7 +10931,7 @@
     </w:p>
     <w:p>
       <w:r>
-        <w:t>GitHub is used for storing and sharing project related files. As noted above, the team repository contains all documentation that concerns the project, and anyone can pull a fresh copy at any time. Similarly, anyone can push their local Git commits to the team repository at any time, effectively sharing them with everyone else. The advantages of this system are that all shared documents are tracked, and the team has multiple ways to access the shared content, including locally and online at the GitHub website. The disadvantage is that this method is slower and less direct for rapid prototyping using certain tools that not every member has installed on their computer; in these cases, it has been simpler to send screenshots or comparable images directly over Slack and wait until the work has slowed down to commit to Git.</w:t>
+        <w:t>GitHub is used for storing and sharing project related files. As noted above, the team repository contains all the documentation that concerns the TagIt.FM project, and anyone can pull a fresh copy at any time. Similarly, any team member can push their local Git commits to the team repository at any time, effectively sharing them with everyone else. The advantages of this system are that all shared documents are tracked, and the team has multiple ways to access the shared content, including locally or online at the GitHub website. The disadvantage is that this method is slower and less direct for rapid prototyping using certain tools that not every member has installed on their computer; in these cases, it has been simpler to send screenshots or comparable images directly over Slack and wait until the work has slowed down to commit to Git.</w:t>
       </w:r>
     </w:p>
     <w:p>
@@ -10917,17 +10960,11 @@
     </w:p>
     <w:p>
       <w:r>
-        <w:t>GitHub and Slack are both used for project management. The readme document on GitHub contains the to-do list with current tasks and is organized by assigned team roles; it is updated at least weekly, and generally a week ahead of time, so that members can plan their own schedules and work at their own pace without the pressure of surprise assignments. All team members are required to read the checklist and complete tasks by the due date. To compliment the list, Slack is used for bi-weekly meetings, questions, and discussion: assignments are frequently elaborated and explained in Slack and team progress is tracked at least at every meeting. The advantage of this combined method is low overhead. It utilizes the tools already in use by the group and can</w:t>
-      </w:r>
-      <w:r>
-        <w:t xml:space="preserve"> be used</w:t>
-      </w:r>
-      <w:r>
-        <w:t xml:space="preserve"> to both provide and capture feedback </w:t>
+        <w:t xml:space="preserve">GitHub and Slack are both used for project management. The readme document on GitHub contains the to-do list with current tasks and is organized by assigned team roles; it is updated at least weekly, and is generally a week ahead of time, so that members can plan their own schedules and work at their own pace without the pressure of surprise assignments. All team members are required to read the checklist and complete tasks by the due date. To compliment the list, Slack is used for bi-weekly meetings, </w:t>
       </w:r>
       <w:r>
         <w:lastRenderedPageBreak/>
-        <w:t>continuously. The disadvantage is that the checklist can sometimes seem impersonal since it does not have any direct collaborative features. Still, on rare occasions, schedule adjustments were made after the project manager received feedback about delays; thus, the schedule is still collaborative in a way, if not fully shared or gamified.</w:t>
+        <w:t>questions, and discussion: assignments are frequently elaborated on and explained in Slack and team progress is tracked at least at every meeting. The advantage of this combined method is low overhead. It utilizes the tools already in use by the group and can be used to both provide and capture feedback continuously. The disadvantage is that the checklist can sometimes seem impersonal since it does not have any direct collaborative features. Still, on rare occasions, schedule adjustments were made after the project manager received feedback about delays; thus, the schedule is still collaborative in a way, if not fully shared or gamified.</w:t>
       </w:r>
     </w:p>
     <w:p>
@@ -10982,7 +11019,7 @@
     </w:p>
     <w:p>
       <w:r>
-        <w:t>As progress is made to the project, all the members keep updating their files locally and in the GitHub repository. Even though everyone in the team is extremely responsible for their work, Git allows for reverting documents back to previous versions, something that has been used on occasion. It also allows everyone to see the changes that have been made, not only contributing statistics to the PM but allowing the team to immediately know who to talk to about a given document. The advantage of Git is that it is a well-tested suite of tools that allows everything from tracking individual lines to managing different branches of work on the team's deliverables. The disadvantage is the learning curve: while Git is simple enough for basic file sharing and storage, many of the version-control operations—branching, merging, reverting, tracking, and even commit messages—have been sources of confusion and even frustration for team members at various points during the course of the project.</w:t>
+        <w:t>As progress is made to the project, all the team members will update their files locally and in the GitHub repository. Even though everyone in the team is extremely responsible for their work, Git allows for reverting documents back to previous versions if needed, something that has been used on occasion. It also allows everyone to see the changes that have been made, not only contributing statistics to the PM but allowing the team to immediately know who to talk to about a given document. The advantage of Git is that it is a well-tested suite of tools that allows everything from tracking individual lines to managing different branches of work on the team's deliverables. The disadvantage is the learning curve: while Git is simple enough for basic file sharing and storage, many of the version-control operations—branching, merging, reverting, tracking, and even commit messages have been sources of confusion and even frustration for team members at various points during the course of the project.</w:t>
       </w:r>
     </w:p>
     <w:p/>
@@ -11232,6 +11269,7 @@
           <w:color w:val="auto"/>
           <w:sz w:val="24"/>
         </w:rPr>
+        <w:lastRenderedPageBreak/>
         <w:tab/>
       </w:r>
       <w:bookmarkStart w:id="24" w:name="_Toc45955149"/>
@@ -11279,7 +11317,6 @@
           <w:sz w:val="28"/>
           <w:szCs w:val="28"/>
         </w:rPr>
-        <w:lastRenderedPageBreak/>
         <w:t>Interface Requirements</w:t>
       </w:r>
       <w:bookmarkEnd w:id="25"/>
@@ -13028,7 +13065,13 @@
         <w:t>O</w:t>
       </w:r>
       <w:r>
-        <w:t>W method is a system commonly used to prioritize requirements for features in a software application. The requirements listed in the following sections are a historical reference of requirements and features suggested during an initial brainstorming session of TEAM. Most of the following requirements were not chosen to be included in the finalized requirements document for TagIt.FM as they would not meet the needs of the client.</w:t>
+        <w:t xml:space="preserve">W method is a system commonly used to prioritize requirements for features in a software application. The requirements </w:t>
+      </w:r>
+      <w:r>
+        <w:t xml:space="preserve">that are </w:t>
+      </w:r>
+      <w:r>
+        <w:t>listed in the following sections are a historical reference of requirements and features suggested during an initial brainstorming session of TEAM. Most of the following requirements were not chosen to be included in the finalized requirements document for TagIt.FM as they would not meet the needs of the client.</w:t>
       </w:r>
     </w:p>
     <w:p>
@@ -18881,6 +18924,7 @@
         <w:docPartUnique/>
       </w:docPartObj>
     </w:sdtPr>
+    <w:sdtEndPr/>
     <w:sdtContent>
       <w:p>
         <w:pPr>

</xml_diff>

<commit_message>
=SRS Final (Doc Rev Hist-Signed)
</commit_message>
<xml_diff>
--- a/docs/srs_final.docx
+++ b/docs/srs_final.docx
@@ -1,6 +1,6 @@
 
 <file path=word/document.xml><?xml version="1.0" encoding="utf-8"?>
-<w:document xmlns:wpc="http://schemas.microsoft.com/office/word/2010/wordprocessingCanvas" xmlns:cx="http://schemas.microsoft.com/office/drawing/2014/chartex" xmlns:cx1="http://schemas.microsoft.com/office/drawing/2015/9/8/chartex" xmlns:cx2="http://schemas.microsoft.com/office/drawing/2015/10/21/chartex" xmlns:cx3="http://schemas.microsoft.com/office/drawing/2016/5/9/chartex" xmlns:cx4="http://schemas.microsoft.com/office/drawing/2016/5/10/chartex" xmlns:cx5="http://schemas.microsoft.com/office/drawing/2016/5/11/chartex" xmlns:cx6="http://schemas.microsoft.com/office/drawing/2016/5/12/chartex" xmlns:cx7="http://schemas.microsoft.com/office/drawing/2016/5/13/chartex" xmlns:cx8="http://schemas.microsoft.com/office/drawing/2016/5/14/chartex" xmlns:mc="http://schemas.openxmlformats.org/markup-compatibility/2006" xmlns:aink="http://schemas.microsoft.com/office/drawing/2016/ink" xmlns:am3d="http://schemas.microsoft.com/office/drawing/2017/model3d" xmlns:o="urn:schemas-microsoft-com:office:office" xmlns:r="http://schemas.openxmlformats.org/officeDocument/2006/relationships" xmlns:m="http://schemas.openxmlformats.org/officeDocument/2006/math" xmlns:v="urn:schemas-microsoft-com:vml" xmlns:wp14="http://schemas.microsoft.com/office/word/2010/wordprocessingDrawing" xmlns:wp="http://schemas.openxmlformats.org/drawingml/2006/wordprocessingDrawing" xmlns:w10="urn:schemas-microsoft-com:office:word" xmlns:w="http://schemas.openxmlformats.org/wordprocessingml/2006/main" xmlns:w14="http://schemas.microsoft.com/office/word/2010/wordml" xmlns:w15="http://schemas.microsoft.com/office/word/2012/wordml" xmlns:w16cex="http://schemas.microsoft.com/office/word/2018/wordml/cex" xmlns:w16cid="http://schemas.microsoft.com/office/word/2016/wordml/cid" xmlns:w16="http://schemas.microsoft.com/office/word/2018/wordml" xmlns:w16se="http://schemas.microsoft.com/office/word/2015/wordml/symex" xmlns:wpg="http://schemas.microsoft.com/office/word/2010/wordprocessingGroup" xmlns:wpi="http://schemas.microsoft.com/office/word/2010/wordprocessingInk" xmlns:wne="http://schemas.microsoft.com/office/word/2006/wordml" xmlns:wps="http://schemas.microsoft.com/office/word/2010/wordprocessingShape" mc:Ignorable="w14 w15 w16se w16cid w16 w16cex wp14">
+<w:document xmlns:wpc="http://schemas.microsoft.com/office/word/2010/wordprocessingCanvas" xmlns:cx="http://schemas.microsoft.com/office/drawing/2014/chartex" xmlns:cx1="http://schemas.microsoft.com/office/drawing/2015/9/8/chartex" xmlns:cx2="http://schemas.microsoft.com/office/drawing/2015/10/21/chartex" xmlns:cx3="http://schemas.microsoft.com/office/drawing/2016/5/9/chartex" xmlns:cx4="http://schemas.microsoft.com/office/drawing/2016/5/10/chartex" xmlns:cx5="http://schemas.microsoft.com/office/drawing/2016/5/11/chartex" xmlns:cx6="http://schemas.microsoft.com/office/drawing/2016/5/12/chartex" xmlns:cx7="http://schemas.microsoft.com/office/drawing/2016/5/13/chartex" xmlns:cx8="http://schemas.microsoft.com/office/drawing/2016/5/14/chartex" xmlns:mc="http://schemas.openxmlformats.org/markup-compatibility/2006" xmlns:aink="http://schemas.microsoft.com/office/drawing/2016/ink" xmlns:am3d="http://schemas.microsoft.com/office/drawing/2017/model3d" xmlns:o="urn:schemas-microsoft-com:office:office" xmlns:r="http://schemas.openxmlformats.org/officeDocument/2006/relationships" xmlns:m="http://schemas.openxmlformats.org/officeDocument/2006/math" xmlns:v="urn:schemas-microsoft-com:vml" xmlns:wp14="http://schemas.microsoft.com/office/word/2010/wordprocessingDrawing" xmlns:wp="http://schemas.openxmlformats.org/drawingml/2006/wordprocessingDrawing" xmlns:w10="urn:schemas-microsoft-com:office:word" xmlns:w="http://schemas.openxmlformats.org/wordprocessingml/2006/main" xmlns:w14="http://schemas.microsoft.com/office/word/2010/wordml" xmlns:w15="http://schemas.microsoft.com/office/word/2012/wordml" xmlns:w16cid="http://schemas.microsoft.com/office/word/2016/wordml/cid" xmlns:w16se="http://schemas.microsoft.com/office/word/2015/wordml/symex" xmlns:wpg="http://schemas.microsoft.com/office/word/2010/wordprocessingGroup" xmlns:wpi="http://schemas.microsoft.com/office/word/2010/wordprocessingInk" xmlns:wne="http://schemas.microsoft.com/office/word/2006/wordml" xmlns:wps="http://schemas.microsoft.com/office/word/2010/wordprocessingShape" mc:Ignorable="w14 w15 w16se w16cid wp14">
   <w:body>
     <w:p>
       <w:r>
@@ -108,7 +108,7 @@
               </wp:anchor>
             </w:drawing>
           </mc:Choice>
-          <mc:Fallback>
+          <mc:Fallback xmlns:w16="http://schemas.microsoft.com/office/word/2018/wordml" xmlns:w16cex="http://schemas.microsoft.com/office/word/2018/wordml/cex">
             <w:pict>
               <v:rect w14:anchorId="40024DAC" id="Text Box 154" o:spid="_x0000_s1026" style="position:absolute;margin-left:0;margin-top:237.6pt;width:588.7pt;height:290.25pt;z-index:2;visibility:visible;mso-wrap-style:square;mso-width-percent:940;mso-height-percent:360;mso-wrap-distance-left:9pt;mso-wrap-distance-top:0;mso-wrap-distance-right:9pt;mso-wrap-distance-bottom:0;mso-position-horizontal:center;mso-position-horizontal-relative:page;mso-position-vertical:absolute;mso-position-vertical-relative:page;mso-width-percent:940;mso-height-percent:360;mso-width-relative:page;mso-height-relative:page;v-text-anchor:bottom" o:gfxdata="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" filled="f" stroked="f" strokeweight=".18mm">
                 <v:textbox inset="126pt,0,54pt,0">
@@ -294,7 +294,7 @@
               </wp:anchor>
             </w:drawing>
           </mc:Choice>
-          <mc:Fallback>
+          <mc:Fallback xmlns:w16="http://schemas.microsoft.com/office/word/2018/wordml" xmlns:w16cex="http://schemas.microsoft.com/office/word/2018/wordml/cex">
             <w:pict>
               <v:group id="shape_0" alt="Group 149" style="position:absolute;margin-left:17.95pt;margin-top:18.2pt;width:576.05pt;height:95.75pt" coordorigin="359,364" coordsize="11521,1915">
                 <v:rect id="shape_0" ID="Rectangle 4" stroked="f" style="position:absolute;left:359;top:364;width:11520;height:1914;mso-position-horizontal:center;mso-position-horizontal-relative:page;mso-position-vertical-relative:page">
@@ -443,16 +443,8 @@
                                 <w:color w:val="000000"/>
                               </w:rPr>
                               <w:tab/>
-                              <w:t xml:space="preserve">Zachary </w:t>
+                              <w:t>Zachary Wawrzaszek</w:t>
                             </w:r>
-                            <w:proofErr w:type="spellStart"/>
-                            <w:r>
-                              <w:rPr>
-                                <w:color w:val="000000"/>
-                              </w:rPr>
-                              <w:t>Wawrzaszek</w:t>
-                            </w:r>
-                            <w:proofErr w:type="spellEnd"/>
                           </w:p>
                           <w:p>
                             <w:pPr>
@@ -472,16 +464,8 @@
                                 <w:color w:val="000000"/>
                               </w:rPr>
                               <w:tab/>
-                              <w:t xml:space="preserve">Stavros </w:t>
+                              <w:t>Stavros Bannoura</w:t>
                             </w:r>
-                            <w:proofErr w:type="spellStart"/>
-                            <w:r>
-                              <w:rPr>
-                                <w:color w:val="000000"/>
-                              </w:rPr>
-                              <w:t>Bannoura</w:t>
-                            </w:r>
-                            <w:proofErr w:type="spellEnd"/>
                           </w:p>
                         </w:txbxContent>
                       </wps:txbx>
@@ -500,7 +484,7 @@
               </wp:anchor>
             </w:drawing>
           </mc:Choice>
-          <mc:Fallback>
+          <mc:Fallback xmlns:w16="http://schemas.microsoft.com/office/word/2018/wordml" xmlns:w16cex="http://schemas.microsoft.com/office/word/2018/wordml/cex">
             <w:pict>
               <v:rect w14:anchorId="4219281A" id="Text Box 2" o:spid="_x0000_s1027" style="position:absolute;margin-left:0;margin-top:491.65pt;width:186.4pt;height:117.9pt;z-index:4;visibility:visible;mso-wrap-style:square;mso-width-percent:400;mso-height-percent:200;mso-wrap-distance-left:9pt;mso-wrap-distance-top:3.6pt;mso-wrap-distance-right:9pt;mso-wrap-distance-bottom:3.6pt;mso-position-horizontal:center;mso-position-horizontal-relative:margin;mso-position-vertical:absolute;mso-position-vertical-relative:text;mso-width-percent:400;mso-height-percent:200;mso-width-relative:margin;mso-height-relative:margin;v-text-anchor:top" o:gfxdata="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" stroked="f" strokeweight=".26mm">
                 <v:textbox style="mso-fit-shape-to-text:t">
@@ -1000,21 +984,7 @@
         <w:rPr>
           <w:b/>
         </w:rPr>
-        <w:t xml:space="preserve">Review </w:t>
-      </w:r>
-      <w:proofErr w:type="gramStart"/>
-      <w:r>
-        <w:rPr>
-          <w:b/>
-        </w:rPr>
-        <w:t>And</w:t>
-      </w:r>
-      <w:proofErr w:type="gramEnd"/>
-      <w:r>
-        <w:rPr>
-          <w:b/>
-        </w:rPr>
-        <w:t xml:space="preserve"> Approval</w:t>
+        <w:t>Review And Approval</w:t>
       </w:r>
     </w:p>
     <w:tbl>
@@ -1815,6 +1785,8 @@
         </w:rPr>
         <w:t>Requirements Document Review History</w:t>
       </w:r>
+      <w:bookmarkStart w:id="0" w:name="_GoBack"/>
+      <w:bookmarkEnd w:id="0"/>
     </w:p>
     <w:tbl>
       <w:tblPr>
@@ -2077,11 +2049,15 @@
               <w:spacing w:after="43"/>
               <w:jc w:val="center"/>
               <w:rPr>
-                <w:b/>
-                <w:sz w:val="20"/>
-                <w:szCs w:val="20"/>
-              </w:rPr>
-            </w:pPr>
+                <w:bCs/>
+              </w:rPr>
+            </w:pPr>
+            <w:r>
+              <w:rPr>
+                <w:bCs/>
+              </w:rPr>
+              <w:t xml:space="preserve">Customer Advocate </w:t>
+            </w:r>
           </w:p>
         </w:tc>
         <w:tc>
@@ -2100,6 +2076,9 @@
               <w:ind w:left="4"/>
               <w:jc w:val="center"/>
             </w:pPr>
+            <w:r>
+              <w:t>2</w:t>
+            </w:r>
           </w:p>
         </w:tc>
         <w:tc>
@@ -2118,6 +2097,9 @@
               <w:ind w:left="4"/>
               <w:jc w:val="center"/>
             </w:pPr>
+            <w:r>
+              <w:t xml:space="preserve">Sandhya Joshi </w:t>
+            </w:r>
           </w:p>
         </w:tc>
         <w:tc>
@@ -2135,11 +2117,10 @@
             <w:pPr>
               <w:ind w:left="8"/>
               <w:jc w:val="center"/>
-              <w:rPr>
-                <w:sz w:val="20"/>
-                <w:szCs w:val="20"/>
-              </w:rPr>
-            </w:pPr>
+            </w:pPr>
+            <w:r>
+              <w:t>2020-07-19</w:t>
+            </w:r>
           </w:p>
         </w:tc>
       </w:tr>
@@ -2595,7 +2576,7 @@
       </w:tr>
     </w:tbl>
     <w:p/>
-    <w:bookmarkStart w:id="0" w:name="_Toc45955125" w:displacedByCustomXml="next"/>
+    <w:bookmarkStart w:id="1" w:name="_Toc45955125" w:displacedByCustomXml="next"/>
     <w:sdt>
       <w:sdtPr>
         <w:id w:val="1595254120"/>
@@ -2614,26 +2595,12 @@
             <w:rPr>
               <w:color w:val="auto"/>
             </w:rPr>
-            <w:t xml:space="preserve">Table </w:t>
-          </w:r>
-          <w:proofErr w:type="gramStart"/>
-          <w:r>
-            <w:rPr>
-              <w:color w:val="auto"/>
-            </w:rPr>
-            <w:t>Of</w:t>
-          </w:r>
-          <w:proofErr w:type="gramEnd"/>
-          <w:r>
-            <w:rPr>
-              <w:color w:val="auto"/>
-            </w:rPr>
-            <w:t xml:space="preserve"> Contents</w:t>
+            <w:t>Table Of Contents</w:t>
           </w:r>
         </w:p>
       </w:sdtContent>
     </w:sdt>
-    <w:bookmarkEnd w:id="0" w:displacedByCustomXml="prev"/>
+    <w:bookmarkEnd w:id="1" w:displacedByCustomXml="prev"/>
     <w:sdt>
       <w:sdtPr>
         <w:id w:val="1505831502"/>
@@ -10220,7 +10187,7 @@
           <w:sz w:val="28"/>
         </w:rPr>
       </w:pPr>
-      <w:bookmarkStart w:id="1" w:name="_Toc45955126"/>
+      <w:bookmarkStart w:id="2" w:name="_Toc45955126"/>
       <w:r>
         <w:rPr>
           <w:color w:val="auto"/>
@@ -10229,7 +10196,7 @@
         <w:lastRenderedPageBreak/>
         <w:t>Introduction</w:t>
       </w:r>
-      <w:bookmarkEnd w:id="1"/>
+      <w:bookmarkEnd w:id="2"/>
     </w:p>
     <w:p>
       <w:pPr>
@@ -10250,7 +10217,7 @@
         </w:rPr>
         <w:tab/>
       </w:r>
-      <w:bookmarkStart w:id="2" w:name="_Toc45955127"/>
+      <w:bookmarkStart w:id="3" w:name="_Toc45955127"/>
       <w:r>
         <w:rPr>
           <w:color w:val="auto"/>
@@ -10258,7 +10225,7 @@
         </w:rPr>
         <w:t>Purpose</w:t>
       </w:r>
-      <w:bookmarkEnd w:id="2"/>
+      <w:bookmarkEnd w:id="3"/>
     </w:p>
     <w:p>
       <w:r>
@@ -10284,31 +10251,15 @@
         </w:rPr>
         <w:tab/>
       </w:r>
-      <w:bookmarkStart w:id="3" w:name="_Toc45955128"/>
+      <w:bookmarkStart w:id="4" w:name="_Toc45955128"/>
       <w:r>
         <w:rPr>
           <w:color w:val="auto"/>
           <w:sz w:val="24"/>
         </w:rPr>
-        <w:t xml:space="preserve">Scope </w:t>
-      </w:r>
-      <w:proofErr w:type="gramStart"/>
-      <w:r>
-        <w:rPr>
-          <w:color w:val="auto"/>
-          <w:sz w:val="24"/>
-        </w:rPr>
-        <w:t>Of</w:t>
-      </w:r>
-      <w:proofErr w:type="gramEnd"/>
-      <w:r>
-        <w:rPr>
-          <w:color w:val="auto"/>
-          <w:sz w:val="24"/>
-        </w:rPr>
-        <w:t xml:space="preserve"> This Document</w:t>
-      </w:r>
-      <w:bookmarkEnd w:id="3"/>
+        <w:t>Scope Of This Document</w:t>
+      </w:r>
+      <w:bookmarkEnd w:id="4"/>
     </w:p>
     <w:p>
       <w:r>
@@ -10330,7 +10281,7 @@
         </w:rPr>
         <w:tab/>
       </w:r>
-      <w:bookmarkStart w:id="4" w:name="_Toc45955129"/>
+      <w:bookmarkStart w:id="5" w:name="_Toc45955129"/>
       <w:r>
         <w:rPr>
           <w:color w:val="auto"/>
@@ -10338,7 +10289,7 @@
         </w:rPr>
         <w:t>Definitions, Acronyms, And Abbreviations</w:t>
       </w:r>
-      <w:bookmarkEnd w:id="4"/>
+      <w:bookmarkEnd w:id="5"/>
     </w:p>
     <w:p>
       <w:r>
@@ -10436,15 +10387,7 @@
         <w:t>**HIPAA**</w:t>
       </w:r>
       <w:r>
-        <w:t xml:space="preserve">: Health Insurance Portability </w:t>
-      </w:r>
-      <w:proofErr w:type="gramStart"/>
-      <w:r>
-        <w:t>And</w:t>
-      </w:r>
-      <w:proofErr w:type="gramEnd"/>
-      <w:r>
-        <w:t xml:space="preserve"> Accountability Act Of 1996</w:t>
+        <w:t>: Health Insurance Portability And Accountability Act Of 1996</w:t>
       </w:r>
     </w:p>
     <w:p>
@@ -10545,7 +10488,7 @@
         </w:rPr>
         <w:tab/>
       </w:r>
-      <w:bookmarkStart w:id="5" w:name="_Toc45955130"/>
+      <w:bookmarkStart w:id="6" w:name="_Toc45955130"/>
       <w:r>
         <w:rPr>
           <w:color w:val="auto"/>
@@ -10553,7 +10496,7 @@
         </w:rPr>
         <w:t>Overview</w:t>
       </w:r>
-      <w:bookmarkEnd w:id="5"/>
+      <w:bookmarkEnd w:id="6"/>
     </w:p>
     <w:p>
       <w:r>
@@ -10584,7 +10527,7 @@
         </w:rPr>
         <w:tab/>
       </w:r>
-      <w:bookmarkStart w:id="6" w:name="_Toc45955131"/>
+      <w:bookmarkStart w:id="7" w:name="_Toc45955131"/>
       <w:r>
         <w:rPr>
           <w:color w:val="auto"/>
@@ -10592,7 +10535,7 @@
         </w:rPr>
         <w:t>Business Context</w:t>
       </w:r>
-      <w:bookmarkEnd w:id="6"/>
+      <w:bookmarkEnd w:id="7"/>
     </w:p>
     <w:p>
       <w:r>
@@ -10632,7 +10575,7 @@
           <w:sz w:val="28"/>
         </w:rPr>
       </w:pPr>
-      <w:bookmarkStart w:id="7" w:name="_Toc45955132"/>
+      <w:bookmarkStart w:id="8" w:name="_Toc45955132"/>
       <w:r>
         <w:rPr>
           <w:color w:val="auto"/>
@@ -10641,7 +10584,7 @@
         <w:lastRenderedPageBreak/>
         <w:t>General Description</w:t>
       </w:r>
-      <w:bookmarkEnd w:id="7"/>
+      <w:bookmarkEnd w:id="8"/>
     </w:p>
     <w:p>
       <w:pPr>
@@ -10662,7 +10605,7 @@
         </w:rPr>
         <w:tab/>
       </w:r>
-      <w:bookmarkStart w:id="8" w:name="_Toc45955133"/>
+      <w:bookmarkStart w:id="9" w:name="_Toc45955133"/>
       <w:r>
         <w:rPr>
           <w:color w:val="auto"/>
@@ -10670,7 +10613,7 @@
         </w:rPr>
         <w:t>Product Features/Functions</w:t>
       </w:r>
-      <w:bookmarkEnd w:id="8"/>
+      <w:bookmarkEnd w:id="9"/>
     </w:p>
     <w:p>
       <w:r>
@@ -10706,7 +10649,7 @@
         </w:rPr>
         <w:tab/>
       </w:r>
-      <w:bookmarkStart w:id="9" w:name="_Toc45955134"/>
+      <w:bookmarkStart w:id="10" w:name="_Toc45955134"/>
       <w:r>
         <w:rPr>
           <w:color w:val="auto"/>
@@ -10714,7 +10657,7 @@
         </w:rPr>
         <w:t>User Characteristics</w:t>
       </w:r>
-      <w:bookmarkEnd w:id="9"/>
+      <w:bookmarkEnd w:id="10"/>
     </w:p>
     <w:p>
       <w:r>
@@ -10753,7 +10696,7 @@
         </w:rPr>
         <w:tab/>
       </w:r>
-      <w:bookmarkStart w:id="10" w:name="_Toc45955135"/>
+      <w:bookmarkStart w:id="11" w:name="_Toc45955135"/>
       <w:r>
         <w:rPr>
           <w:color w:val="auto"/>
@@ -10761,7 +10704,7 @@
         </w:rPr>
         <w:t>General Constraints</w:t>
       </w:r>
-      <w:bookmarkEnd w:id="10"/>
+      <w:bookmarkEnd w:id="11"/>
     </w:p>
     <w:p>
       <w:r>
@@ -10786,7 +10729,7 @@
           <w:szCs w:val="24"/>
         </w:rPr>
       </w:pPr>
-      <w:bookmarkStart w:id="11" w:name="_Toc45955136"/>
+      <w:bookmarkStart w:id="12" w:name="_Toc45955136"/>
       <w:r>
         <w:rPr>
           <w:color w:val="auto"/>
@@ -10795,7 +10738,7 @@
         </w:rPr>
         <w:t>Collaboration Tools</w:t>
       </w:r>
-      <w:bookmarkEnd w:id="11"/>
+      <w:bookmarkEnd w:id="12"/>
     </w:p>
     <w:p>
       <w:pPr>
@@ -10810,7 +10753,7 @@
           <w:szCs w:val="22"/>
         </w:rPr>
       </w:pPr>
-      <w:bookmarkStart w:id="12" w:name="_Toc45955137"/>
+      <w:bookmarkStart w:id="13" w:name="_Toc45955137"/>
       <w:r>
         <w:rPr>
           <w:color w:val="auto"/>
@@ -10819,7 +10762,7 @@
         </w:rPr>
         <w:t>Communication</w:t>
       </w:r>
-      <w:bookmarkEnd w:id="12"/>
+      <w:bookmarkEnd w:id="13"/>
     </w:p>
     <w:p>
       <w:r>
@@ -10853,34 +10796,16 @@
           <w:szCs w:val="22"/>
         </w:rPr>
       </w:pPr>
-      <w:bookmarkStart w:id="13" w:name="_Toc45955138"/>
+      <w:bookmarkStart w:id="14" w:name="_Toc45955138"/>
       <w:r>
         <w:rPr>
           <w:color w:val="auto"/>
           <w:sz w:val="22"/>
           <w:szCs w:val="22"/>
         </w:rPr>
-        <w:t xml:space="preserve">Document Storage </w:t>
-      </w:r>
-      <w:proofErr w:type="gramStart"/>
-      <w:r>
-        <w:rPr>
-          <w:color w:val="auto"/>
-          <w:sz w:val="22"/>
-          <w:szCs w:val="22"/>
-        </w:rPr>
-        <w:t>And</w:t>
-      </w:r>
-      <w:proofErr w:type="gramEnd"/>
-      <w:r>
-        <w:rPr>
-          <w:color w:val="auto"/>
-          <w:sz w:val="22"/>
-          <w:szCs w:val="22"/>
-        </w:rPr>
-        <w:t xml:space="preserve"> Control</w:t>
-      </w:r>
-      <w:bookmarkEnd w:id="13"/>
+        <w:t>Document Storage And Control</w:t>
+      </w:r>
+      <w:bookmarkEnd w:id="14"/>
     </w:p>
     <w:p>
       <w:r>
@@ -10900,34 +10825,16 @@
           <w:szCs w:val="22"/>
         </w:rPr>
       </w:pPr>
-      <w:bookmarkStart w:id="14" w:name="_Toc45955139"/>
+      <w:bookmarkStart w:id="15" w:name="_Toc45955139"/>
       <w:r>
         <w:rPr>
           <w:color w:val="auto"/>
           <w:sz w:val="22"/>
           <w:szCs w:val="22"/>
         </w:rPr>
-        <w:t xml:space="preserve">File Sharing </w:t>
-      </w:r>
-      <w:proofErr w:type="gramStart"/>
-      <w:r>
-        <w:rPr>
-          <w:color w:val="auto"/>
-          <w:sz w:val="22"/>
-          <w:szCs w:val="22"/>
-        </w:rPr>
-        <w:t>And</w:t>
-      </w:r>
-      <w:proofErr w:type="gramEnd"/>
-      <w:r>
-        <w:rPr>
-          <w:color w:val="auto"/>
-          <w:sz w:val="22"/>
-          <w:szCs w:val="22"/>
-        </w:rPr>
-        <w:t xml:space="preserve"> Management</w:t>
-      </w:r>
-      <w:bookmarkEnd w:id="14"/>
+        <w:t>File Sharing And Management</w:t>
+      </w:r>
+      <w:bookmarkEnd w:id="15"/>
     </w:p>
     <w:p>
       <w:r>
@@ -10947,7 +10854,7 @@
           <w:szCs w:val="22"/>
         </w:rPr>
       </w:pPr>
-      <w:bookmarkStart w:id="15" w:name="_Toc45955140"/>
+      <w:bookmarkStart w:id="16" w:name="_Toc45955140"/>
       <w:r>
         <w:rPr>
           <w:color w:val="auto"/>
@@ -10956,7 +10863,7 @@
         </w:rPr>
         <w:t>Project Management</w:t>
       </w:r>
-      <w:bookmarkEnd w:id="15"/>
+      <w:bookmarkEnd w:id="16"/>
     </w:p>
     <w:p>
       <w:r>
@@ -10980,7 +10887,7 @@
           <w:szCs w:val="22"/>
         </w:rPr>
       </w:pPr>
-      <w:bookmarkStart w:id="16" w:name="_Toc45955141"/>
+      <w:bookmarkStart w:id="17" w:name="_Toc45955141"/>
       <w:r>
         <w:rPr>
           <w:color w:val="auto"/>
@@ -10989,7 +10896,6 @@
         </w:rPr>
         <w:t xml:space="preserve">Version Control </w:t>
       </w:r>
-      <w:proofErr w:type="gramStart"/>
       <w:r>
         <w:rPr>
           <w:color w:val="auto"/>
@@ -10998,7 +10904,6 @@
         </w:rPr>
         <w:t>Of</w:t>
       </w:r>
-      <w:proofErr w:type="gramEnd"/>
       <w:r>
         <w:rPr>
           <w:color w:val="auto"/>
@@ -11007,7 +10912,7 @@
         </w:rPr>
         <w:t xml:space="preserve"> Documents</w:t>
       </w:r>
-      <w:bookmarkEnd w:id="16"/>
+      <w:bookmarkEnd w:id="17"/>
       <w:r>
         <w:rPr>
           <w:color w:val="auto"/>
@@ -11035,7 +10940,7 @@
           <w:sz w:val="28"/>
         </w:rPr>
       </w:pPr>
-      <w:bookmarkStart w:id="17" w:name="_Toc45955142"/>
+      <w:bookmarkStart w:id="18" w:name="_Toc45955142"/>
       <w:r>
         <w:rPr>
           <w:color w:val="auto"/>
@@ -11043,7 +10948,7 @@
         </w:rPr>
         <w:t>Business Requirements</w:t>
       </w:r>
-      <w:bookmarkEnd w:id="17"/>
+      <w:bookmarkEnd w:id="18"/>
     </w:p>
     <w:p>
       <w:pPr>
@@ -11064,7 +10969,7 @@
         </w:rPr>
         <w:tab/>
       </w:r>
-      <w:bookmarkStart w:id="18" w:name="_Toc45955143"/>
+      <w:bookmarkStart w:id="19" w:name="_Toc45955143"/>
       <w:r>
         <w:rPr>
           <w:color w:val="auto"/>
@@ -11072,7 +10977,7 @@
         </w:rPr>
         <w:t>B1</w:t>
       </w:r>
-      <w:bookmarkEnd w:id="18"/>
+      <w:bookmarkEnd w:id="19"/>
     </w:p>
     <w:p>
       <w:r>
@@ -11098,7 +11003,7 @@
         </w:rPr>
         <w:tab/>
       </w:r>
-      <w:bookmarkStart w:id="19" w:name="_Toc45955144"/>
+      <w:bookmarkStart w:id="20" w:name="_Toc45955144"/>
       <w:r>
         <w:rPr>
           <w:color w:val="auto"/>
@@ -11106,7 +11011,7 @@
         </w:rPr>
         <w:t>B2</w:t>
       </w:r>
-      <w:bookmarkEnd w:id="19"/>
+      <w:bookmarkEnd w:id="20"/>
     </w:p>
     <w:p>
       <w:r>
@@ -11132,7 +11037,7 @@
         </w:rPr>
         <w:tab/>
       </w:r>
-      <w:bookmarkStart w:id="20" w:name="_Toc45955145"/>
+      <w:bookmarkStart w:id="21" w:name="_Toc45955145"/>
       <w:r>
         <w:rPr>
           <w:color w:val="auto"/>
@@ -11147,7 +11052,7 @@
         </w:rPr>
         <w:t>3</w:t>
       </w:r>
-      <w:bookmarkEnd w:id="20"/>
+      <w:bookmarkEnd w:id="21"/>
     </w:p>
     <w:p>
       <w:r>
@@ -11167,7 +11072,7 @@
           <w:sz w:val="28"/>
         </w:rPr>
       </w:pPr>
-      <w:bookmarkStart w:id="21" w:name="_Toc45955146"/>
+      <w:bookmarkStart w:id="22" w:name="_Toc45955146"/>
       <w:r>
         <w:rPr>
           <w:color w:val="auto"/>
@@ -11175,7 +11080,7 @@
         </w:rPr>
         <w:t>Functional Requirements</w:t>
       </w:r>
-      <w:bookmarkEnd w:id="21"/>
+      <w:bookmarkEnd w:id="22"/>
     </w:p>
     <w:p>
       <w:pPr>
@@ -11196,7 +11101,7 @@
         </w:rPr>
         <w:tab/>
       </w:r>
-      <w:bookmarkStart w:id="22" w:name="_Toc45955147"/>
+      <w:bookmarkStart w:id="23" w:name="_Toc45955147"/>
       <w:r>
         <w:rPr>
           <w:color w:val="auto"/>
@@ -11204,7 +11109,7 @@
         </w:rPr>
         <w:t>F1</w:t>
       </w:r>
-      <w:bookmarkEnd w:id="22"/>
+      <w:bookmarkEnd w:id="23"/>
     </w:p>
     <w:p>
       <w:r>
@@ -11230,7 +11135,7 @@
         </w:rPr>
         <w:tab/>
       </w:r>
-      <w:bookmarkStart w:id="23" w:name="_Toc45955148"/>
+      <w:bookmarkStart w:id="24" w:name="_Toc45955148"/>
       <w:r>
         <w:rPr>
           <w:color w:val="auto"/>
@@ -11245,7 +11150,7 @@
         </w:rPr>
         <w:t>2</w:t>
       </w:r>
-      <w:bookmarkEnd w:id="23"/>
+      <w:bookmarkEnd w:id="24"/>
     </w:p>
     <w:p>
       <w:r>
@@ -11272,7 +11177,7 @@
         <w:lastRenderedPageBreak/>
         <w:tab/>
       </w:r>
-      <w:bookmarkStart w:id="24" w:name="_Toc45955149"/>
+      <w:bookmarkStart w:id="25" w:name="_Toc45955149"/>
       <w:r>
         <w:rPr>
           <w:color w:val="auto"/>
@@ -11287,7 +11192,7 @@
         </w:rPr>
         <w:t>3</w:t>
       </w:r>
-      <w:bookmarkEnd w:id="24"/>
+      <w:bookmarkEnd w:id="25"/>
     </w:p>
     <w:p>
       <w:r>
@@ -11309,7 +11214,7 @@
           <w:szCs w:val="28"/>
         </w:rPr>
       </w:pPr>
-      <w:bookmarkStart w:id="25" w:name="_Toc45955150"/>
+      <w:bookmarkStart w:id="26" w:name="_Toc45955150"/>
       <w:r>
         <w:rPr>
           <w:rStyle w:val="Heading1Char"/>
@@ -11319,7 +11224,7 @@
         </w:rPr>
         <w:t>Interface Requirements</w:t>
       </w:r>
-      <w:bookmarkEnd w:id="25"/>
+      <w:bookmarkEnd w:id="26"/>
     </w:p>
     <w:p>
       <w:pPr>
@@ -11333,7 +11238,7 @@
           <w:sz w:val="24"/>
         </w:rPr>
       </w:pPr>
-      <w:bookmarkStart w:id="26" w:name="_Toc45955151"/>
+      <w:bookmarkStart w:id="27" w:name="_Toc45955151"/>
       <w:r>
         <w:rPr>
           <w:color w:val="auto"/>
@@ -11341,7 +11246,7 @@
         </w:rPr>
         <w:t>User Interfaces</w:t>
       </w:r>
-      <w:bookmarkEnd w:id="26"/>
+      <w:bookmarkEnd w:id="27"/>
     </w:p>
     <w:p>
       <w:pPr>
@@ -11356,7 +11261,7 @@
           <w:szCs w:val="22"/>
         </w:rPr>
       </w:pPr>
-      <w:bookmarkStart w:id="27" w:name="_Toc45955152"/>
+      <w:bookmarkStart w:id="28" w:name="_Toc45955152"/>
       <w:r>
         <w:rPr>
           <w:color w:val="auto"/>
@@ -11365,7 +11270,7 @@
         </w:rPr>
         <w:t>GUI</w:t>
       </w:r>
-      <w:bookmarkEnd w:id="27"/>
+      <w:bookmarkEnd w:id="28"/>
     </w:p>
     <w:p>
       <w:pPr>
@@ -11375,23 +11280,15 @@
           <w:numId w:val="2"/>
         </w:numPr>
       </w:pPr>
-      <w:bookmarkStart w:id="28" w:name="_Toc45955153"/>
+      <w:bookmarkStart w:id="29" w:name="_Toc45955153"/>
       <w:r>
         <w:t>I1</w:t>
       </w:r>
-      <w:bookmarkEnd w:id="28"/>
-    </w:p>
-    <w:p>
-      <w:r>
-        <w:t xml:space="preserve">The employees at MHC must log to TagIt.FM in via </w:t>
-      </w:r>
-      <w:proofErr w:type="gramStart"/>
-      <w:r>
-        <w:t>it's</w:t>
-      </w:r>
-      <w:proofErr w:type="gramEnd"/>
-      <w:r>
-        <w:t xml:space="preserve"> GUI in order to manage tags.</w:t>
+      <w:bookmarkEnd w:id="29"/>
+    </w:p>
+    <w:p>
+      <w:r>
+        <w:t>The employees at MHC must log to TagIt.FM in via it's GUI in order to manage tags.</w:t>
       </w:r>
     </w:p>
     <w:p>
@@ -11402,11 +11299,11 @@
           <w:numId w:val="2"/>
         </w:numPr>
       </w:pPr>
-      <w:bookmarkStart w:id="29" w:name="_Toc45955154"/>
+      <w:bookmarkStart w:id="30" w:name="_Toc45955154"/>
       <w:r>
         <w:t>I2</w:t>
       </w:r>
-      <w:bookmarkEnd w:id="29"/>
+      <w:bookmarkEnd w:id="30"/>
     </w:p>
     <w:p>
       <w:r>
@@ -11421,11 +11318,11 @@
           <w:numId w:val="2"/>
         </w:numPr>
       </w:pPr>
-      <w:bookmarkStart w:id="30" w:name="_Toc45955155"/>
+      <w:bookmarkStart w:id="31" w:name="_Toc45955155"/>
       <w:r>
         <w:t>I3</w:t>
       </w:r>
-      <w:bookmarkEnd w:id="30"/>
+      <w:bookmarkEnd w:id="31"/>
     </w:p>
     <w:p>
       <w:r>
@@ -11440,11 +11337,11 @@
           <w:numId w:val="2"/>
         </w:numPr>
       </w:pPr>
-      <w:bookmarkStart w:id="31" w:name="_Toc45955156"/>
+      <w:bookmarkStart w:id="32" w:name="_Toc45955156"/>
       <w:r>
         <w:t>I4</w:t>
       </w:r>
-      <w:bookmarkEnd w:id="31"/>
+      <w:bookmarkEnd w:id="32"/>
     </w:p>
     <w:p>
       <w:r>
@@ -11459,11 +11356,11 @@
           <w:numId w:val="2"/>
         </w:numPr>
       </w:pPr>
-      <w:bookmarkStart w:id="32" w:name="_Toc45955157"/>
+      <w:bookmarkStart w:id="33" w:name="_Toc45955157"/>
       <w:r>
         <w:t>I5</w:t>
       </w:r>
-      <w:bookmarkEnd w:id="32"/>
+      <w:bookmarkEnd w:id="33"/>
     </w:p>
     <w:p>
       <w:r>
@@ -11483,7 +11380,7 @@
           <w:szCs w:val="22"/>
         </w:rPr>
       </w:pPr>
-      <w:bookmarkStart w:id="33" w:name="_Toc45955158"/>
+      <w:bookmarkStart w:id="34" w:name="_Toc45955158"/>
       <w:r>
         <w:rPr>
           <w:color w:val="auto"/>
@@ -11500,19 +11397,11 @@
         </w:rPr>
         <w:t xml:space="preserve"> – N/A</w:t>
       </w:r>
-      <w:bookmarkEnd w:id="33"/>
-    </w:p>
-    <w:p>
-      <w:r>
-        <w:t xml:space="preserve">Description: </w:t>
-      </w:r>
-      <w:proofErr w:type="gramStart"/>
-      <w:r>
-        <w:t>In order to</w:t>
-      </w:r>
-      <w:proofErr w:type="gramEnd"/>
-      <w:r>
-        <w:t xml:space="preserve"> make the application user-friendly, TagIt.FM will be using a GUI as the primary interface. The software will not be using a CLI at this time.</w:t>
+      <w:bookmarkEnd w:id="34"/>
+    </w:p>
+    <w:p>
+      <w:r>
+        <w:t>Description: In order to make the application user-friendly, TagIt.FM will be using a GUI as the primary interface. The software will not be using a CLI at this time.</w:t>
       </w:r>
     </w:p>
     <w:p>
@@ -11528,7 +11417,7 @@
           <w:szCs w:val="22"/>
         </w:rPr>
       </w:pPr>
-      <w:bookmarkStart w:id="34" w:name="_Toc45955159"/>
+      <w:bookmarkStart w:id="35" w:name="_Toc45955159"/>
       <w:r>
         <w:rPr>
           <w:color w:val="auto"/>
@@ -11545,7 +11434,7 @@
         </w:rPr>
         <w:t xml:space="preserve"> – N/A</w:t>
       </w:r>
-      <w:bookmarkEnd w:id="34"/>
+      <w:bookmarkEnd w:id="35"/>
     </w:p>
     <w:p>
       <w:r>
@@ -11571,7 +11460,7 @@
         </w:rPr>
         <w:tab/>
       </w:r>
-      <w:bookmarkStart w:id="35" w:name="_Toc45955160"/>
+      <w:bookmarkStart w:id="36" w:name="_Toc45955160"/>
       <w:r>
         <w:rPr>
           <w:color w:val="auto"/>
@@ -11579,7 +11468,7 @@
         </w:rPr>
         <w:t>Hardware Interfaces</w:t>
       </w:r>
-      <w:bookmarkEnd w:id="35"/>
+      <w:bookmarkEnd w:id="36"/>
     </w:p>
     <w:p>
       <w:pPr>
@@ -11594,7 +11483,7 @@
           <w:szCs w:val="22"/>
         </w:rPr>
       </w:pPr>
-      <w:bookmarkStart w:id="36" w:name="_Toc45955161"/>
+      <w:bookmarkStart w:id="37" w:name="_Toc45955161"/>
       <w:r>
         <w:rPr>
           <w:color w:val="auto"/>
@@ -11603,7 +11492,7 @@
         </w:rPr>
         <w:t>I6</w:t>
       </w:r>
-      <w:bookmarkEnd w:id="36"/>
+      <w:bookmarkEnd w:id="37"/>
     </w:p>
     <w:p>
       <w:r>
@@ -11629,7 +11518,7 @@
         </w:rPr>
         <w:tab/>
       </w:r>
-      <w:bookmarkStart w:id="37" w:name="_Toc45955162"/>
+      <w:bookmarkStart w:id="38" w:name="_Toc45955162"/>
       <w:r>
         <w:rPr>
           <w:color w:val="auto"/>
@@ -11637,7 +11526,7 @@
         </w:rPr>
         <w:t>Communication Interfaces</w:t>
       </w:r>
-      <w:bookmarkEnd w:id="37"/>
+      <w:bookmarkEnd w:id="38"/>
     </w:p>
     <w:p>
       <w:pPr>
@@ -11652,7 +11541,7 @@
           <w:szCs w:val="22"/>
         </w:rPr>
       </w:pPr>
-      <w:bookmarkStart w:id="38" w:name="_Toc45955163"/>
+      <w:bookmarkStart w:id="39" w:name="_Toc45955163"/>
       <w:r>
         <w:rPr>
           <w:color w:val="auto"/>
@@ -11661,7 +11550,7 @@
         </w:rPr>
         <w:t>I7</w:t>
       </w:r>
-      <w:bookmarkEnd w:id="38"/>
+      <w:bookmarkEnd w:id="39"/>
     </w:p>
     <w:p>
       <w:r>
@@ -11687,7 +11576,7 @@
         </w:rPr>
         <w:tab/>
       </w:r>
-      <w:bookmarkStart w:id="39" w:name="_Toc45955164"/>
+      <w:bookmarkStart w:id="40" w:name="_Toc45955164"/>
       <w:r>
         <w:rPr>
           <w:color w:val="auto"/>
@@ -11695,7 +11584,7 @@
         </w:rPr>
         <w:t>Software Interfaces</w:t>
       </w:r>
-      <w:bookmarkEnd w:id="39"/>
+      <w:bookmarkEnd w:id="40"/>
     </w:p>
     <w:p>
       <w:pPr>
@@ -11710,7 +11599,7 @@
           <w:szCs w:val="22"/>
         </w:rPr>
       </w:pPr>
-      <w:bookmarkStart w:id="40" w:name="_Toc45955165"/>
+      <w:bookmarkStart w:id="41" w:name="_Toc45955165"/>
       <w:r>
         <w:rPr>
           <w:color w:val="auto"/>
@@ -11719,7 +11608,7 @@
         </w:rPr>
         <w:t>I8</w:t>
       </w:r>
-      <w:bookmarkEnd w:id="40"/>
+      <w:bookmarkEnd w:id="41"/>
     </w:p>
     <w:p>
       <w:r>
@@ -11738,7 +11627,7 @@
           <w:sz w:val="28"/>
         </w:rPr>
       </w:pPr>
-      <w:bookmarkStart w:id="41" w:name="_Toc45955166"/>
+      <w:bookmarkStart w:id="42" w:name="_Toc45955166"/>
       <w:r>
         <w:rPr>
           <w:color w:val="auto"/>
@@ -11747,7 +11636,7 @@
         <w:lastRenderedPageBreak/>
         <w:t>Performance Requirements</w:t>
       </w:r>
-      <w:bookmarkEnd w:id="41"/>
+      <w:bookmarkEnd w:id="42"/>
     </w:p>
     <w:p>
       <w:pPr>
@@ -11768,7 +11657,7 @@
         </w:rPr>
         <w:tab/>
       </w:r>
-      <w:bookmarkStart w:id="42" w:name="_Toc45955167"/>
+      <w:bookmarkStart w:id="43" w:name="_Toc45955167"/>
       <w:r>
         <w:rPr>
           <w:color w:val="auto"/>
@@ -11776,7 +11665,7 @@
         </w:rPr>
         <w:t>P1</w:t>
       </w:r>
-      <w:bookmarkEnd w:id="42"/>
+      <w:bookmarkEnd w:id="43"/>
     </w:p>
     <w:p>
       <w:r>
@@ -11802,7 +11691,7 @@
         </w:rPr>
         <w:tab/>
       </w:r>
-      <w:bookmarkStart w:id="43" w:name="_Toc45955168"/>
+      <w:bookmarkStart w:id="44" w:name="_Toc45955168"/>
       <w:r>
         <w:rPr>
           <w:color w:val="auto"/>
@@ -11810,7 +11699,7 @@
         </w:rPr>
         <w:t>P2</w:t>
       </w:r>
-      <w:bookmarkEnd w:id="43"/>
+      <w:bookmarkEnd w:id="44"/>
     </w:p>
     <w:p>
       <w:r>
@@ -11830,7 +11719,7 @@
           <w:sz w:val="28"/>
         </w:rPr>
       </w:pPr>
-      <w:bookmarkStart w:id="44" w:name="_Toc45955169"/>
+      <w:bookmarkStart w:id="45" w:name="_Toc45955169"/>
       <w:r>
         <w:rPr>
           <w:color w:val="auto"/>
@@ -11838,7 +11727,7 @@
         </w:rPr>
         <w:t>Other Non-Functional Attributes</w:t>
       </w:r>
-      <w:bookmarkEnd w:id="44"/>
+      <w:bookmarkEnd w:id="45"/>
     </w:p>
     <w:p>
       <w:pPr>
@@ -11859,7 +11748,7 @@
         </w:rPr>
         <w:tab/>
       </w:r>
-      <w:bookmarkStart w:id="45" w:name="_Toc45955170"/>
+      <w:bookmarkStart w:id="46" w:name="_Toc45955170"/>
       <w:r>
         <w:rPr>
           <w:color w:val="auto"/>
@@ -11867,7 +11756,7 @@
         </w:rPr>
         <w:t>Security</w:t>
       </w:r>
-      <w:bookmarkEnd w:id="45"/>
+      <w:bookmarkEnd w:id="46"/>
     </w:p>
     <w:p>
       <w:pPr>
@@ -11882,7 +11771,7 @@
           <w:szCs w:val="22"/>
         </w:rPr>
       </w:pPr>
-      <w:bookmarkStart w:id="46" w:name="_Toc45955171"/>
+      <w:bookmarkStart w:id="47" w:name="_Toc45955171"/>
       <w:r>
         <w:rPr>
           <w:color w:val="auto"/>
@@ -11891,7 +11780,7 @@
         </w:rPr>
         <w:t>N1</w:t>
       </w:r>
-      <w:bookmarkEnd w:id="46"/>
+      <w:bookmarkEnd w:id="47"/>
     </w:p>
     <w:p>
       <w:r>
@@ -11917,7 +11806,7 @@
         </w:rPr>
         <w:tab/>
       </w:r>
-      <w:bookmarkStart w:id="47" w:name="_Toc45955172"/>
+      <w:bookmarkStart w:id="48" w:name="_Toc45955172"/>
       <w:r>
         <w:rPr>
           <w:color w:val="auto"/>
@@ -11925,7 +11814,7 @@
         </w:rPr>
         <w:t>Reliability</w:t>
       </w:r>
-      <w:bookmarkEnd w:id="47"/>
+      <w:bookmarkEnd w:id="48"/>
     </w:p>
     <w:p>
       <w:pPr>
@@ -11940,7 +11829,7 @@
           <w:szCs w:val="22"/>
         </w:rPr>
       </w:pPr>
-      <w:bookmarkStart w:id="48" w:name="_Toc45955173"/>
+      <w:bookmarkStart w:id="49" w:name="_Toc45955173"/>
       <w:r>
         <w:rPr>
           <w:color w:val="auto"/>
@@ -11949,7 +11838,7 @@
         </w:rPr>
         <w:t>N2</w:t>
       </w:r>
-      <w:bookmarkEnd w:id="48"/>
+      <w:bookmarkEnd w:id="49"/>
     </w:p>
     <w:p>
       <w:r>
@@ -11975,7 +11864,7 @@
         </w:rPr>
         <w:tab/>
       </w:r>
-      <w:bookmarkStart w:id="49" w:name="_Toc45955174"/>
+      <w:bookmarkStart w:id="50" w:name="_Toc45955174"/>
       <w:r>
         <w:rPr>
           <w:color w:val="auto"/>
@@ -11983,7 +11872,7 @@
         </w:rPr>
         <w:t>Maintainability</w:t>
       </w:r>
-      <w:bookmarkEnd w:id="49"/>
+      <w:bookmarkEnd w:id="50"/>
     </w:p>
     <w:p>
       <w:pPr>
@@ -11998,7 +11887,7 @@
           <w:szCs w:val="22"/>
         </w:rPr>
       </w:pPr>
-      <w:bookmarkStart w:id="50" w:name="_Toc45955175"/>
+      <w:bookmarkStart w:id="51" w:name="_Toc45955175"/>
       <w:r>
         <w:rPr>
           <w:color w:val="auto"/>
@@ -12007,7 +11896,7 @@
         </w:rPr>
         <w:t>N3</w:t>
       </w:r>
-      <w:bookmarkEnd w:id="50"/>
+      <w:bookmarkEnd w:id="51"/>
     </w:p>
     <w:p>
       <w:r>
@@ -12033,7 +11922,7 @@
         </w:rPr>
         <w:tab/>
       </w:r>
-      <w:bookmarkStart w:id="51" w:name="_Toc45955176"/>
+      <w:bookmarkStart w:id="52" w:name="_Toc45955176"/>
       <w:r>
         <w:rPr>
           <w:color w:val="auto"/>
@@ -12041,7 +11930,7 @@
         </w:rPr>
         <w:t>Portability</w:t>
       </w:r>
-      <w:bookmarkEnd w:id="51"/>
+      <w:bookmarkEnd w:id="52"/>
     </w:p>
     <w:p>
       <w:pPr>
@@ -12056,7 +11945,7 @@
           <w:szCs w:val="22"/>
         </w:rPr>
       </w:pPr>
-      <w:bookmarkStart w:id="52" w:name="_Toc45955177"/>
+      <w:bookmarkStart w:id="53" w:name="_Toc45955177"/>
       <w:r>
         <w:rPr>
           <w:color w:val="auto"/>
@@ -12073,16 +11962,11 @@
         </w:rPr>
         <w:t>4</w:t>
       </w:r>
-      <w:bookmarkEnd w:id="52"/>
-    </w:p>
-    <w:p>
-      <w:proofErr w:type="gramStart"/>
-      <w:r>
-        <w:t>In order to</w:t>
-      </w:r>
-      <w:proofErr w:type="gramEnd"/>
-      <w:r>
-        <w:t xml:space="preserve"> increase efficiency, the application must be able to support several hundred employees' abilities to create, access, and modify file tags simultaneously.</w:t>
+      <w:bookmarkEnd w:id="53"/>
+    </w:p>
+    <w:p>
+      <w:r>
+        <w:t>In order to increase efficiency, the application must be able to support several hundred employees' abilities to create, access, and modify file tags simultaneously.</w:t>
       </w:r>
     </w:p>
     <w:p>
@@ -12104,7 +11988,7 @@
         </w:rPr>
         <w:tab/>
       </w:r>
-      <w:bookmarkStart w:id="53" w:name="_Toc45955178"/>
+      <w:bookmarkStart w:id="54" w:name="_Toc45955178"/>
       <w:r>
         <w:rPr>
           <w:color w:val="auto"/>
@@ -12112,7 +11996,7 @@
         </w:rPr>
         <w:t>Resource Utilization</w:t>
       </w:r>
-      <w:bookmarkEnd w:id="53"/>
+      <w:bookmarkEnd w:id="54"/>
     </w:p>
     <w:p>
       <w:pPr>
@@ -12127,7 +12011,7 @@
           <w:szCs w:val="22"/>
         </w:rPr>
       </w:pPr>
-      <w:bookmarkStart w:id="54" w:name="_Toc45955179"/>
+      <w:bookmarkStart w:id="55" w:name="_Toc45955179"/>
       <w:r>
         <w:rPr>
           <w:color w:val="auto"/>
@@ -12136,7 +12020,7 @@
         </w:rPr>
         <w:t>N6</w:t>
       </w:r>
-      <w:bookmarkEnd w:id="54"/>
+      <w:bookmarkEnd w:id="55"/>
     </w:p>
     <w:p>
       <w:r>
@@ -12164,8 +12048,8 @@
           <w:sz w:val="28"/>
         </w:rPr>
       </w:pPr>
-      <w:bookmarkStart w:id="55" w:name="_Toc9462445"/>
-      <w:bookmarkStart w:id="56" w:name="_Toc45955180"/>
+      <w:bookmarkStart w:id="56" w:name="_Toc9462445"/>
+      <w:bookmarkStart w:id="57" w:name="_Toc45955180"/>
       <w:r>
         <w:rPr>
           <w:color w:val="auto"/>
@@ -12173,8 +12057,8 @@
         </w:rPr>
         <w:t>Operational Scenarios</w:t>
       </w:r>
-      <w:bookmarkEnd w:id="55"/>
       <w:bookmarkEnd w:id="56"/>
+      <w:bookmarkEnd w:id="57"/>
     </w:p>
     <w:p>
       <w:pPr>
@@ -12195,8 +12079,8 @@
         </w:rPr>
         <w:tab/>
       </w:r>
-      <w:bookmarkStart w:id="57" w:name="_Toc9462447"/>
-      <w:bookmarkStart w:id="58" w:name="_Toc45955181"/>
+      <w:bookmarkStart w:id="58" w:name="_Toc9462447"/>
+      <w:bookmarkStart w:id="59" w:name="_Toc45955181"/>
       <w:r>
         <w:rPr>
           <w:color w:val="auto"/>
@@ -12204,8 +12088,8 @@
         </w:rPr>
         <w:t>Scenario A</w:t>
       </w:r>
-      <w:bookmarkEnd w:id="57"/>
       <w:bookmarkEnd w:id="58"/>
+      <w:bookmarkEnd w:id="59"/>
     </w:p>
     <w:p>
       <w:r>
@@ -12231,8 +12115,8 @@
         </w:rPr>
         <w:tab/>
       </w:r>
-      <w:bookmarkStart w:id="59" w:name="_Toc9462448"/>
-      <w:bookmarkStart w:id="60" w:name="_Toc45955182"/>
+      <w:bookmarkStart w:id="60" w:name="_Toc9462448"/>
+      <w:bookmarkStart w:id="61" w:name="_Toc45955182"/>
       <w:r>
         <w:rPr>
           <w:color w:val="auto"/>
@@ -12240,8 +12124,8 @@
         </w:rPr>
         <w:t>Scenario B</w:t>
       </w:r>
-      <w:bookmarkEnd w:id="59"/>
       <w:bookmarkEnd w:id="60"/>
+      <w:bookmarkEnd w:id="61"/>
     </w:p>
     <w:p>
       <w:r>
@@ -12267,7 +12151,7 @@
         </w:rPr>
         <w:tab/>
       </w:r>
-      <w:bookmarkStart w:id="61" w:name="_Toc45955183"/>
+      <w:bookmarkStart w:id="62" w:name="_Toc45955183"/>
       <w:r>
         <w:rPr>
           <w:color w:val="auto"/>
@@ -12275,7 +12159,7 @@
         </w:rPr>
         <w:t>Scenario C</w:t>
       </w:r>
-      <w:bookmarkEnd w:id="61"/>
+      <w:bookmarkEnd w:id="62"/>
     </w:p>
     <w:p>
       <w:r>
@@ -12298,33 +12182,17 @@
           <w:sz w:val="28"/>
         </w:rPr>
       </w:pPr>
-      <w:bookmarkStart w:id="62" w:name="_Toc9462450"/>
-      <w:bookmarkStart w:id="63" w:name="_Toc45955184"/>
+      <w:bookmarkStart w:id="63" w:name="_Toc9462450"/>
+      <w:bookmarkStart w:id="64" w:name="_Toc45955184"/>
       <w:r>
         <w:rPr>
           <w:color w:val="auto"/>
           <w:sz w:val="28"/>
         </w:rPr>
-        <w:t xml:space="preserve">Use Case </w:t>
-      </w:r>
-      <w:proofErr w:type="gramStart"/>
-      <w:r>
-        <w:rPr>
-          <w:color w:val="auto"/>
-          <w:sz w:val="28"/>
-        </w:rPr>
-        <w:t>And</w:t>
-      </w:r>
-      <w:proofErr w:type="gramEnd"/>
-      <w:r>
-        <w:rPr>
-          <w:color w:val="auto"/>
-          <w:sz w:val="28"/>
-        </w:rPr>
-        <w:t xml:space="preserve"> User Stories</w:t>
-      </w:r>
-      <w:bookmarkEnd w:id="62"/>
+        <w:t>Use Case And User Stories</w:t>
+      </w:r>
       <w:bookmarkEnd w:id="63"/>
+      <w:bookmarkEnd w:id="64"/>
       <w:r>
         <w:rPr>
           <w:color w:val="auto"/>
@@ -12352,7 +12220,7 @@
         </w:rPr>
         <w:tab/>
       </w:r>
-      <w:bookmarkStart w:id="64" w:name="_Toc45955185"/>
+      <w:bookmarkStart w:id="65" w:name="_Toc45955185"/>
       <w:r>
         <w:rPr>
           <w:color w:val="auto"/>
@@ -12360,7 +12228,7 @@
         </w:rPr>
         <w:t>Use Case</w:t>
       </w:r>
-      <w:bookmarkEnd w:id="64"/>
+      <w:bookmarkEnd w:id="65"/>
     </w:p>
     <w:p>
       <w:pPr>
@@ -12375,7 +12243,7 @@
           <w:szCs w:val="22"/>
         </w:rPr>
       </w:pPr>
-      <w:bookmarkStart w:id="65" w:name="_Toc45955186"/>
+      <w:bookmarkStart w:id="66" w:name="_Toc45955186"/>
       <w:r>
         <w:rPr>
           <w:color w:val="auto"/>
@@ -12384,7 +12252,7 @@
         </w:rPr>
         <w:t>B1 UC01</w:t>
       </w:r>
-      <w:bookmarkEnd w:id="65"/>
+      <w:bookmarkEnd w:id="66"/>
     </w:p>
     <w:p>
       <w:r>
@@ -12435,7 +12303,7 @@
           <w:szCs w:val="22"/>
         </w:rPr>
       </w:pPr>
-      <w:bookmarkStart w:id="66" w:name="_Toc45955187"/>
+      <w:bookmarkStart w:id="67" w:name="_Toc45955187"/>
       <w:r>
         <w:rPr>
           <w:color w:val="auto"/>
@@ -12444,7 +12312,7 @@
         </w:rPr>
         <w:t>B2 UC01</w:t>
       </w:r>
-      <w:bookmarkEnd w:id="66"/>
+      <w:bookmarkEnd w:id="67"/>
     </w:p>
     <w:p>
       <w:r>
@@ -12504,7 +12372,7 @@
           <w:szCs w:val="22"/>
         </w:rPr>
       </w:pPr>
-      <w:bookmarkStart w:id="67" w:name="_Toc45955188"/>
+      <w:bookmarkStart w:id="68" w:name="_Toc45955188"/>
       <w:r>
         <w:rPr>
           <w:color w:val="auto"/>
@@ -12513,7 +12381,7 @@
         </w:rPr>
         <w:t>Use Case Diagram</w:t>
       </w:r>
-      <w:bookmarkEnd w:id="67"/>
+      <w:bookmarkEnd w:id="68"/>
     </w:p>
     <w:p>
       <w:r>
@@ -12594,7 +12462,7 @@
         </w:rPr>
         <w:tab/>
       </w:r>
-      <w:bookmarkStart w:id="68" w:name="_Toc45955189"/>
+      <w:bookmarkStart w:id="69" w:name="_Toc45955189"/>
       <w:r>
         <w:rPr>
           <w:color w:val="auto"/>
@@ -12602,7 +12470,7 @@
         </w:rPr>
         <w:t>User Stories</w:t>
       </w:r>
-      <w:bookmarkEnd w:id="68"/>
+      <w:bookmarkEnd w:id="69"/>
     </w:p>
     <w:p>
       <w:pPr>
@@ -12617,7 +12485,7 @@
           <w:szCs w:val="22"/>
         </w:rPr>
       </w:pPr>
-      <w:bookmarkStart w:id="69" w:name="_Toc45955190"/>
+      <w:bookmarkStart w:id="70" w:name="_Toc45955190"/>
       <w:r>
         <w:rPr>
           <w:color w:val="auto"/>
@@ -12626,7 +12494,7 @@
         </w:rPr>
         <w:t>User Stories Per Business Requirement</w:t>
       </w:r>
-      <w:bookmarkEnd w:id="69"/>
+      <w:bookmarkEnd w:id="70"/>
     </w:p>
     <w:p>
       <w:r>
@@ -12677,7 +12545,7 @@
           <w:szCs w:val="22"/>
         </w:rPr>
       </w:pPr>
-      <w:bookmarkStart w:id="70" w:name="_Toc45955191"/>
+      <w:bookmarkStart w:id="71" w:name="_Toc45955191"/>
       <w:r>
         <w:rPr>
           <w:color w:val="auto"/>
@@ -12687,7 +12555,7 @@
         <w:lastRenderedPageBreak/>
         <w:t>User Stories Per Functional Requirement</w:t>
       </w:r>
-      <w:bookmarkEnd w:id="70"/>
+      <w:bookmarkEnd w:id="71"/>
     </w:p>
     <w:p>
       <w:r>
@@ -12737,8 +12605,8 @@
           <w:sz w:val="28"/>
         </w:rPr>
       </w:pPr>
-      <w:bookmarkStart w:id="71" w:name="_Toc9462452"/>
-      <w:bookmarkStart w:id="72" w:name="_Toc45955192"/>
+      <w:bookmarkStart w:id="72" w:name="_Toc9462452"/>
+      <w:bookmarkStart w:id="73" w:name="_Toc45955192"/>
       <w:r>
         <w:rPr>
           <w:color w:val="auto"/>
@@ -12746,8 +12614,8 @@
         </w:rPr>
         <w:t>Sequence Diagrams</w:t>
       </w:r>
-      <w:bookmarkEnd w:id="71"/>
       <w:bookmarkEnd w:id="72"/>
+      <w:bookmarkEnd w:id="73"/>
     </w:p>
     <w:p>
       <w:pPr>
@@ -12768,59 +12636,43 @@
         </w:rPr>
         <w:tab/>
       </w:r>
-      <w:bookmarkStart w:id="73" w:name="_Toc45955193"/>
+      <w:bookmarkStart w:id="74" w:name="_Toc45955193"/>
       <w:r>
         <w:rPr>
           <w:color w:val="auto"/>
           <w:sz w:val="24"/>
         </w:rPr>
-        <w:t xml:space="preserve">Sequence Diagram </w:t>
-      </w:r>
-      <w:proofErr w:type="gramStart"/>
+        <w:t>Sequence Diagram Of Requirements I</w:t>
+      </w:r>
       <w:r>
         <w:rPr>
           <w:color w:val="auto"/>
           <w:sz w:val="24"/>
         </w:rPr>
-        <w:t>Of</w:t>
-      </w:r>
-      <w:proofErr w:type="gramEnd"/>
+        <w:t>2</w:t>
+      </w:r>
       <w:r>
         <w:rPr>
           <w:color w:val="auto"/>
           <w:sz w:val="24"/>
         </w:rPr>
-        <w:t xml:space="preserve"> Requirements I</w:t>
+        <w:t xml:space="preserve"> And </w:t>
       </w:r>
       <w:r>
         <w:rPr>
           <w:color w:val="auto"/>
           <w:sz w:val="24"/>
         </w:rPr>
-        <w:t>2</w:t>
+        <w:t>N</w:t>
       </w:r>
       <w:r>
         <w:rPr>
           <w:color w:val="auto"/>
           <w:sz w:val="24"/>
         </w:rPr>
-        <w:t xml:space="preserve"> And </w:t>
-      </w:r>
-      <w:r>
-        <w:rPr>
-          <w:color w:val="auto"/>
-          <w:sz w:val="24"/>
-        </w:rPr>
-        <w:t>N</w:t>
-      </w:r>
-      <w:r>
-        <w:rPr>
-          <w:color w:val="auto"/>
-          <w:sz w:val="24"/>
-        </w:rPr>
         <w:t>5</w:t>
       </w:r>
-      <w:bookmarkEnd w:id="73"/>
+      <w:bookmarkEnd w:id="74"/>
     </w:p>
     <w:p>
       <w:r>
@@ -12910,31 +12762,15 @@
         </w:rPr>
         <w:tab/>
       </w:r>
-      <w:bookmarkStart w:id="74" w:name="_Toc45955194"/>
+      <w:bookmarkStart w:id="75" w:name="_Toc45955194"/>
       <w:r>
         <w:rPr>
           <w:color w:val="auto"/>
           <w:sz w:val="24"/>
         </w:rPr>
-        <w:t xml:space="preserve">Sequence Diagram </w:t>
-      </w:r>
-      <w:proofErr w:type="gramStart"/>
-      <w:r>
-        <w:rPr>
-          <w:color w:val="auto"/>
-          <w:sz w:val="24"/>
-        </w:rPr>
-        <w:t>Of</w:t>
-      </w:r>
-      <w:proofErr w:type="gramEnd"/>
-      <w:r>
-        <w:rPr>
-          <w:color w:val="auto"/>
-          <w:sz w:val="24"/>
-        </w:rPr>
-        <w:t xml:space="preserve"> Requirement N2</w:t>
-      </w:r>
-      <w:bookmarkEnd w:id="74"/>
+        <w:t>Sequence Diagram Of Requirement N2</w:t>
+      </w:r>
+      <w:bookmarkEnd w:id="75"/>
     </w:p>
     <w:p>
       <w:r>
@@ -13008,8 +12844,8 @@
           <w:sz w:val="28"/>
         </w:rPr>
       </w:pPr>
-      <w:bookmarkStart w:id="75" w:name="_Toc9462454"/>
-      <w:bookmarkStart w:id="76" w:name="_Toc45955195"/>
+      <w:bookmarkStart w:id="76" w:name="_Toc9462454"/>
+      <w:bookmarkStart w:id="77" w:name="_Toc45955195"/>
       <w:r>
         <w:rPr>
           <w:color w:val="auto"/>
@@ -13017,8 +12853,8 @@
         </w:rPr>
         <w:t>Appendices</w:t>
       </w:r>
-      <w:bookmarkEnd w:id="75"/>
       <w:bookmarkEnd w:id="76"/>
+      <w:bookmarkEnd w:id="77"/>
     </w:p>
     <w:p>
       <w:pPr>
@@ -13039,8 +12875,8 @@
         </w:rPr>
         <w:tab/>
       </w:r>
-      <w:bookmarkStart w:id="77" w:name="_Toc9462455"/>
-      <w:bookmarkStart w:id="78" w:name="_Toc45955196"/>
+      <w:bookmarkStart w:id="78" w:name="_Toc9462455"/>
+      <w:bookmarkStart w:id="79" w:name="_Toc45955196"/>
       <w:r>
         <w:rPr>
           <w:color w:val="auto"/>
@@ -13048,8 +12884,8 @@
         </w:rPr>
         <w:t>MOSCOW</w:t>
       </w:r>
-      <w:bookmarkEnd w:id="77"/>
       <w:bookmarkEnd w:id="78"/>
+      <w:bookmarkEnd w:id="79"/>
     </w:p>
     <w:p>
       <w:r>
@@ -13087,7 +12923,7 @@
           <w:szCs w:val="22"/>
         </w:rPr>
       </w:pPr>
-      <w:bookmarkStart w:id="79" w:name="_Toc45955197"/>
+      <w:bookmarkStart w:id="80" w:name="_Toc45955197"/>
       <w:r>
         <w:rPr>
           <w:color w:val="auto"/>
@@ -13096,7 +12932,7 @@
         </w:rPr>
         <w:t>Must</w:t>
       </w:r>
-      <w:bookmarkEnd w:id="79"/>
+      <w:bookmarkEnd w:id="80"/>
     </w:p>
     <w:p>
       <w:r>
@@ -13319,7 +13155,7 @@
           <w:szCs w:val="22"/>
         </w:rPr>
       </w:pPr>
-      <w:bookmarkStart w:id="80" w:name="_Toc45955198"/>
+      <w:bookmarkStart w:id="81" w:name="_Toc45955198"/>
       <w:r>
         <w:rPr>
           <w:color w:val="auto"/>
@@ -13328,7 +13164,7 @@
         </w:rPr>
         <w:t>Should</w:t>
       </w:r>
-      <w:bookmarkEnd w:id="80"/>
+      <w:bookmarkEnd w:id="81"/>
     </w:p>
     <w:p>
       <w:r>
@@ -13500,7 +13336,7 @@
           <w:szCs w:val="22"/>
         </w:rPr>
       </w:pPr>
-      <w:bookmarkStart w:id="81" w:name="_Toc45955199"/>
+      <w:bookmarkStart w:id="82" w:name="_Toc45955199"/>
       <w:r>
         <w:rPr>
           <w:color w:val="auto"/>
@@ -13509,7 +13345,7 @@
         </w:rPr>
         <w:t>Could</w:t>
       </w:r>
-      <w:bookmarkEnd w:id="81"/>
+      <w:bookmarkEnd w:id="82"/>
     </w:p>
     <w:p>
       <w:r>
@@ -13568,15 +13404,7 @@
         <w:t>**C5**</w:t>
       </w:r>
       <w:r>
-        <w:t xml:space="preserve">: Customer care representative shall be able to retrieve all the case history by searching </w:t>
-      </w:r>
-      <w:proofErr w:type="spellStart"/>
-      <w:r>
-        <w:t>caseId</w:t>
-      </w:r>
-      <w:proofErr w:type="spellEnd"/>
-      <w:r>
-        <w:t xml:space="preserve"> or tag number.</w:t>
+        <w:t>: Customer care representative shall be able to retrieve all the case history by searching caseId or tag number.</w:t>
       </w:r>
     </w:p>
     <w:p>
@@ -13652,8 +13480,7 @@
           <w:szCs w:val="22"/>
         </w:rPr>
       </w:pPr>
-      <w:bookmarkStart w:id="82" w:name="_Toc45955200"/>
-      <w:proofErr w:type="gramStart"/>
+      <w:bookmarkStart w:id="83" w:name="_Toc45955200"/>
       <w:r>
         <w:rPr>
           <w:color w:val="auto"/>
@@ -13662,8 +13489,7 @@
         </w:rPr>
         <w:t>Won’t</w:t>
       </w:r>
-      <w:bookmarkEnd w:id="82"/>
-      <w:proofErr w:type="gramEnd"/>
+      <w:bookmarkEnd w:id="83"/>
     </w:p>
     <w:p>
       <w:r>
@@ -13793,33 +13619,17 @@
         </w:rPr>
         <w:tab/>
       </w:r>
-      <w:bookmarkStart w:id="83" w:name="_Toc9462456"/>
-      <w:bookmarkStart w:id="84" w:name="_Toc45955201"/>
+      <w:bookmarkStart w:id="84" w:name="_Toc9462456"/>
+      <w:bookmarkStart w:id="85" w:name="_Toc45955201"/>
       <w:r>
         <w:rPr>
           <w:color w:val="auto"/>
           <w:sz w:val="24"/>
         </w:rPr>
-        <w:t xml:space="preserve">Procedures </w:t>
-      </w:r>
-      <w:proofErr w:type="gramStart"/>
-      <w:r>
-        <w:rPr>
-          <w:color w:val="auto"/>
-          <w:sz w:val="24"/>
-        </w:rPr>
-        <w:t>For</w:t>
-      </w:r>
-      <w:proofErr w:type="gramEnd"/>
-      <w:r>
-        <w:rPr>
-          <w:color w:val="auto"/>
-          <w:sz w:val="24"/>
-        </w:rPr>
-        <w:t xml:space="preserve"> Project Requirement Changes</w:t>
-      </w:r>
-      <w:bookmarkEnd w:id="83"/>
+        <w:t>Procedures For Project Requirement Changes</w:t>
+      </w:r>
       <w:bookmarkEnd w:id="84"/>
+      <w:bookmarkEnd w:id="85"/>
     </w:p>
     <w:p>
       <w:r>
@@ -13839,7 +13649,7 @@
           <w:szCs w:val="22"/>
         </w:rPr>
       </w:pPr>
-      <w:bookmarkStart w:id="85" w:name="_Toc45955202"/>
+      <w:bookmarkStart w:id="86" w:name="_Toc45955202"/>
       <w:r>
         <w:rPr>
           <w:color w:val="auto"/>
@@ -13848,7 +13658,7 @@
         </w:rPr>
         <w:t>Example Change</w:t>
       </w:r>
-      <w:bookmarkEnd w:id="85"/>
+      <w:bookmarkEnd w:id="86"/>
     </w:p>
     <w:p>
       <w:r>
@@ -14006,7 +13816,7 @@
           <w:sz w:val="24"/>
         </w:rPr>
       </w:pPr>
-      <w:bookmarkStart w:id="86" w:name="_Toc9462457"/>
+      <w:bookmarkStart w:id="87" w:name="_Toc9462457"/>
       <w:r>
         <w:rPr>
           <w:color w:val="auto"/>
@@ -14014,7 +13824,7 @@
         </w:rPr>
         <w:tab/>
       </w:r>
-      <w:bookmarkStart w:id="87" w:name="_Toc45955203"/>
+      <w:bookmarkStart w:id="88" w:name="_Toc45955203"/>
       <w:r>
         <w:rPr>
           <w:color w:val="auto"/>
@@ -14022,8 +13832,8 @@
         </w:rPr>
         <w:t>Schedule</w:t>
       </w:r>
-      <w:bookmarkEnd w:id="86"/>
       <w:bookmarkEnd w:id="87"/>
+      <w:bookmarkEnd w:id="88"/>
     </w:p>
     <w:p>
       <w:r>
@@ -14043,7 +13853,7 @@
           <w:szCs w:val="22"/>
         </w:rPr>
       </w:pPr>
-      <w:bookmarkStart w:id="88" w:name="_Toc45955204"/>
+      <w:bookmarkStart w:id="89" w:name="_Toc45955204"/>
       <w:r>
         <w:rPr>
           <w:color w:val="auto"/>
@@ -14052,7 +13862,7 @@
         </w:rPr>
         <w:t>Planning</w:t>
       </w:r>
-      <w:bookmarkEnd w:id="88"/>
+      <w:bookmarkEnd w:id="89"/>
     </w:p>
     <w:p>
       <w:r>
@@ -14116,7 +13926,7 @@
           <w:szCs w:val="22"/>
         </w:rPr>
       </w:pPr>
-      <w:bookmarkStart w:id="89" w:name="_Toc45955205"/>
+      <w:bookmarkStart w:id="90" w:name="_Toc45955205"/>
       <w:r>
         <w:rPr>
           <w:color w:val="auto"/>
@@ -14125,7 +13935,7 @@
         </w:rPr>
         <w:t>Analysis</w:t>
       </w:r>
-      <w:bookmarkEnd w:id="89"/>
+      <w:bookmarkEnd w:id="90"/>
     </w:p>
     <w:p>
       <w:r>
@@ -14200,7 +14010,7 @@
           <w:szCs w:val="22"/>
         </w:rPr>
       </w:pPr>
-      <w:bookmarkStart w:id="90" w:name="_Toc45955206"/>
+      <w:bookmarkStart w:id="91" w:name="_Toc45955206"/>
       <w:r>
         <w:rPr>
           <w:color w:val="auto"/>
@@ -14209,7 +14019,7 @@
         </w:rPr>
         <w:t>Design</w:t>
       </w:r>
-      <w:bookmarkEnd w:id="90"/>
+      <w:bookmarkEnd w:id="91"/>
     </w:p>
     <w:p>
       <w:r>
@@ -14220,15 +14030,7 @@
         <w:t>**Overview**</w:t>
       </w:r>
       <w:r>
-        <w:t xml:space="preserve">: 4 h (every step </w:t>
-      </w:r>
-      <w:proofErr w:type="gramStart"/>
-      <w:r>
-        <w:t>doubles</w:t>
-      </w:r>
-      <w:proofErr w:type="gramEnd"/>
-      <w:r>
-        <w:t xml:space="preserve"> in complexity)</w:t>
+        <w:t>: 4 h (every step doubles in complexity)</w:t>
       </w:r>
     </w:p>
     <w:p>
@@ -14292,7 +14094,7 @@
           <w:szCs w:val="22"/>
         </w:rPr>
       </w:pPr>
-      <w:bookmarkStart w:id="91" w:name="_Toc45955207"/>
+      <w:bookmarkStart w:id="92" w:name="_Toc45955207"/>
       <w:r>
         <w:rPr>
           <w:color w:val="auto"/>
@@ -14301,7 +14103,7 @@
         </w:rPr>
         <w:t>Building</w:t>
       </w:r>
-      <w:bookmarkEnd w:id="91"/>
+      <w:bookmarkEnd w:id="92"/>
     </w:p>
     <w:p>
       <w:r>
@@ -14391,7 +14193,7 @@
           <w:szCs w:val="22"/>
         </w:rPr>
       </w:pPr>
-      <w:bookmarkStart w:id="92" w:name="_Toc45955208"/>
+      <w:bookmarkStart w:id="93" w:name="_Toc45955208"/>
       <w:r>
         <w:rPr>
           <w:color w:val="auto"/>
@@ -14400,7 +14202,7 @@
         </w:rPr>
         <w:t>Testing</w:t>
       </w:r>
-      <w:bookmarkEnd w:id="92"/>
+      <w:bookmarkEnd w:id="93"/>
     </w:p>
     <w:p>
       <w:r>
@@ -14487,7 +14289,7 @@
           <w:szCs w:val="22"/>
         </w:rPr>
       </w:pPr>
-      <w:bookmarkStart w:id="93" w:name="_Toc45955209"/>
+      <w:bookmarkStart w:id="94" w:name="_Toc45955209"/>
       <w:r>
         <w:rPr>
           <w:color w:val="auto"/>
@@ -14496,7 +14298,7 @@
         </w:rPr>
         <w:t>Installation</w:t>
       </w:r>
-      <w:bookmarkEnd w:id="93"/>
+      <w:bookmarkEnd w:id="94"/>
     </w:p>
     <w:p>
       <w:r>
@@ -14560,7 +14362,7 @@
           <w:szCs w:val="22"/>
         </w:rPr>
       </w:pPr>
-      <w:bookmarkStart w:id="94" w:name="_Toc45955210"/>
+      <w:bookmarkStart w:id="95" w:name="_Toc45955210"/>
       <w:r>
         <w:rPr>
           <w:color w:val="auto"/>
@@ -14569,7 +14371,7 @@
         </w:rPr>
         <w:t>Maintenance</w:t>
       </w:r>
-      <w:bookmarkEnd w:id="94"/>
+      <w:bookmarkEnd w:id="95"/>
     </w:p>
     <w:p>
       <w:r>
@@ -14589,7 +14391,7 @@
           <w:szCs w:val="22"/>
         </w:rPr>
       </w:pPr>
-      <w:bookmarkStart w:id="95" w:name="_Toc45955211"/>
+      <w:bookmarkStart w:id="96" w:name="_Toc45955211"/>
       <w:r>
         <w:rPr>
           <w:color w:val="auto"/>
@@ -14598,7 +14400,7 @@
         </w:rPr>
         <w:t>Grand Total</w:t>
       </w:r>
-      <w:bookmarkEnd w:id="95"/>
+      <w:bookmarkEnd w:id="96"/>
     </w:p>
     <w:p>
       <w:r>
@@ -14625,7 +14427,7 @@
           <w:szCs w:val="22"/>
         </w:rPr>
       </w:pPr>
-      <w:bookmarkStart w:id="96" w:name="_Toc45955212"/>
+      <w:bookmarkStart w:id="97" w:name="_Toc45955212"/>
       <w:r>
         <w:rPr>
           <w:color w:val="auto"/>
@@ -14634,7 +14436,7 @@
         </w:rPr>
         <w:t>Gantt Chart</w:t>
       </w:r>
-      <w:bookmarkEnd w:id="96"/>
+      <w:bookmarkEnd w:id="97"/>
     </w:p>
     <w:p>
       <w:r>
@@ -14708,7 +14510,7 @@
         <w:lastRenderedPageBreak/>
         <w:tab/>
       </w:r>
-      <w:bookmarkStart w:id="97" w:name="_Toc45955213"/>
+      <w:bookmarkStart w:id="98" w:name="_Toc45955213"/>
       <w:r>
         <w:rPr>
           <w:color w:val="auto"/>
@@ -14716,7 +14518,7 @@
         </w:rPr>
         <w:t>Requirements Traceability Matrix</w:t>
       </w:r>
-      <w:bookmarkEnd w:id="97"/>
+      <w:bookmarkEnd w:id="98"/>
     </w:p>
     <w:tbl>
       <w:tblPr>
@@ -16621,31 +16423,15 @@
         </w:rPr>
         <w:tab/>
       </w:r>
-      <w:bookmarkStart w:id="98" w:name="_Toc45955214"/>
+      <w:bookmarkStart w:id="99" w:name="_Toc45955214"/>
       <w:r>
         <w:rPr>
           <w:color w:val="auto"/>
           <w:sz w:val="24"/>
         </w:rPr>
-        <w:t xml:space="preserve">Verification </w:t>
-      </w:r>
-      <w:proofErr w:type="gramStart"/>
-      <w:r>
-        <w:rPr>
-          <w:color w:val="auto"/>
-          <w:sz w:val="24"/>
-        </w:rPr>
-        <w:t>And</w:t>
-      </w:r>
-      <w:proofErr w:type="gramEnd"/>
-      <w:r>
-        <w:rPr>
-          <w:color w:val="auto"/>
-          <w:sz w:val="24"/>
-        </w:rPr>
-        <w:t xml:space="preserve"> Validation Testing Document</w:t>
-      </w:r>
-      <w:bookmarkEnd w:id="98"/>
+        <w:t>Verification And Validation Testing Document</w:t>
+      </w:r>
+      <w:bookmarkEnd w:id="99"/>
     </w:p>
     <w:tbl>
       <w:tblPr>
@@ -18370,23 +18156,7 @@
                 <w:rFonts w:ascii="Calibri" w:hAnsi="Calibri" w:cs="Calibri"/>
                 <w:color w:val="000000"/>
               </w:rPr>
-              <w:t xml:space="preserve">Compare file </w:t>
-            </w:r>
-            <w:proofErr w:type="gramStart"/>
-            <w:r>
-              <w:rPr>
-                <w:rFonts w:ascii="Calibri" w:hAnsi="Calibri" w:cs="Calibri"/>
-                <w:color w:val="000000"/>
-              </w:rPr>
-              <w:t>pre</w:t>
-            </w:r>
-            <w:proofErr w:type="gramEnd"/>
-            <w:r>
-              <w:rPr>
-                <w:rFonts w:ascii="Calibri" w:hAnsi="Calibri" w:cs="Calibri"/>
-                <w:color w:val="000000"/>
-              </w:rPr>
-              <w:t xml:space="preserve"> and post-tagging; are hashes the same?</w:t>
+              <w:t>Compare file pre and post-tagging; are hashes the same?</w:t>
             </w:r>
           </w:p>
         </w:tc>
@@ -18890,7 +18660,7 @@
 </file>
 
 <file path=word/endnotes.xml><?xml version="1.0" encoding="utf-8"?>
-<w:endnotes xmlns:wpc="http://schemas.microsoft.com/office/word/2010/wordprocessingCanvas" xmlns:cx="http://schemas.microsoft.com/office/drawing/2014/chartex" xmlns:cx1="http://schemas.microsoft.com/office/drawing/2015/9/8/chartex" xmlns:cx2="http://schemas.microsoft.com/office/drawing/2015/10/21/chartex" xmlns:cx3="http://schemas.microsoft.com/office/drawing/2016/5/9/chartex" xmlns:cx4="http://schemas.microsoft.com/office/drawing/2016/5/10/chartex" xmlns:cx5="http://schemas.microsoft.com/office/drawing/2016/5/11/chartex" xmlns:cx6="http://schemas.microsoft.com/office/drawing/2016/5/12/chartex" xmlns:cx7="http://schemas.microsoft.com/office/drawing/2016/5/13/chartex" xmlns:cx8="http://schemas.microsoft.com/office/drawing/2016/5/14/chartex" xmlns:mc="http://schemas.openxmlformats.org/markup-compatibility/2006" xmlns:aink="http://schemas.microsoft.com/office/drawing/2016/ink" xmlns:am3d="http://schemas.microsoft.com/office/drawing/2017/model3d" xmlns:o="urn:schemas-microsoft-com:office:office" xmlns:r="http://schemas.openxmlformats.org/officeDocument/2006/relationships" xmlns:m="http://schemas.openxmlformats.org/officeDocument/2006/math" xmlns:v="urn:schemas-microsoft-com:vml" xmlns:wp14="http://schemas.microsoft.com/office/word/2010/wordprocessingDrawing" xmlns:wp="http://schemas.openxmlformats.org/drawingml/2006/wordprocessingDrawing" xmlns:w10="urn:schemas-microsoft-com:office:word" xmlns:w="http://schemas.openxmlformats.org/wordprocessingml/2006/main" xmlns:w14="http://schemas.microsoft.com/office/word/2010/wordml" xmlns:w15="http://schemas.microsoft.com/office/word/2012/wordml" xmlns:w16cex="http://schemas.microsoft.com/office/word/2018/wordml/cex" xmlns:w16cid="http://schemas.microsoft.com/office/word/2016/wordml/cid" xmlns:w16="http://schemas.microsoft.com/office/word/2018/wordml" xmlns:w16se="http://schemas.microsoft.com/office/word/2015/wordml/symex" xmlns:wpg="http://schemas.microsoft.com/office/word/2010/wordprocessingGroup" xmlns:wpi="http://schemas.microsoft.com/office/word/2010/wordprocessingInk" xmlns:wne="http://schemas.microsoft.com/office/word/2006/wordml" xmlns:wps="http://schemas.microsoft.com/office/word/2010/wordprocessingShape" mc:Ignorable="w14 w15 w16se w16cid w16 w16cex wp14">
+<w:endnotes xmlns:wpc="http://schemas.microsoft.com/office/word/2010/wordprocessingCanvas" xmlns:cx="http://schemas.microsoft.com/office/drawing/2014/chartex" xmlns:cx1="http://schemas.microsoft.com/office/drawing/2015/9/8/chartex" xmlns:cx2="http://schemas.microsoft.com/office/drawing/2015/10/21/chartex" xmlns:cx3="http://schemas.microsoft.com/office/drawing/2016/5/9/chartex" xmlns:cx4="http://schemas.microsoft.com/office/drawing/2016/5/10/chartex" xmlns:cx5="http://schemas.microsoft.com/office/drawing/2016/5/11/chartex" xmlns:cx6="http://schemas.microsoft.com/office/drawing/2016/5/12/chartex" xmlns:cx7="http://schemas.microsoft.com/office/drawing/2016/5/13/chartex" xmlns:cx8="http://schemas.microsoft.com/office/drawing/2016/5/14/chartex" xmlns:mc="http://schemas.openxmlformats.org/markup-compatibility/2006" xmlns:aink="http://schemas.microsoft.com/office/drawing/2016/ink" xmlns:am3d="http://schemas.microsoft.com/office/drawing/2017/model3d" xmlns:o="urn:schemas-microsoft-com:office:office" xmlns:r="http://schemas.openxmlformats.org/officeDocument/2006/relationships" xmlns:m="http://schemas.openxmlformats.org/officeDocument/2006/math" xmlns:v="urn:schemas-microsoft-com:vml" xmlns:wp14="http://schemas.microsoft.com/office/word/2010/wordprocessingDrawing" xmlns:wp="http://schemas.openxmlformats.org/drawingml/2006/wordprocessingDrawing" xmlns:w10="urn:schemas-microsoft-com:office:word" xmlns:w="http://schemas.openxmlformats.org/wordprocessingml/2006/main" xmlns:w14="http://schemas.microsoft.com/office/word/2010/wordml" xmlns:w15="http://schemas.microsoft.com/office/word/2012/wordml" xmlns:w16cid="http://schemas.microsoft.com/office/word/2016/wordml/cid" xmlns:w16se="http://schemas.microsoft.com/office/word/2015/wordml/symex" xmlns:wpg="http://schemas.microsoft.com/office/word/2010/wordprocessingGroup" xmlns:wpi="http://schemas.microsoft.com/office/word/2010/wordprocessingInk" xmlns:wne="http://schemas.microsoft.com/office/word/2006/wordml" xmlns:wps="http://schemas.microsoft.com/office/word/2010/wordprocessingShape" mc:Ignorable="w14 w15 w16se w16cid wp14">
   <w:endnote w:type="separator" w:id="-1">
     <w:p>
       <w:pPr>
@@ -18915,7 +18685,7 @@
 </file>
 
 <file path=word/footer1.xml><?xml version="1.0" encoding="utf-8"?>
-<w:ftr xmlns:wpc="http://schemas.microsoft.com/office/word/2010/wordprocessingCanvas" xmlns:cx="http://schemas.microsoft.com/office/drawing/2014/chartex" xmlns:cx1="http://schemas.microsoft.com/office/drawing/2015/9/8/chartex" xmlns:cx2="http://schemas.microsoft.com/office/drawing/2015/10/21/chartex" xmlns:cx3="http://schemas.microsoft.com/office/drawing/2016/5/9/chartex" xmlns:cx4="http://schemas.microsoft.com/office/drawing/2016/5/10/chartex" xmlns:cx5="http://schemas.microsoft.com/office/drawing/2016/5/11/chartex" xmlns:cx6="http://schemas.microsoft.com/office/drawing/2016/5/12/chartex" xmlns:cx7="http://schemas.microsoft.com/office/drawing/2016/5/13/chartex" xmlns:cx8="http://schemas.microsoft.com/office/drawing/2016/5/14/chartex" xmlns:mc="http://schemas.openxmlformats.org/markup-compatibility/2006" xmlns:aink="http://schemas.microsoft.com/office/drawing/2016/ink" xmlns:am3d="http://schemas.microsoft.com/office/drawing/2017/model3d" xmlns:o="urn:schemas-microsoft-com:office:office" xmlns:r="http://schemas.openxmlformats.org/officeDocument/2006/relationships" xmlns:m="http://schemas.openxmlformats.org/officeDocument/2006/math" xmlns:v="urn:schemas-microsoft-com:vml" xmlns:wp14="http://schemas.microsoft.com/office/word/2010/wordprocessingDrawing" xmlns:wp="http://schemas.openxmlformats.org/drawingml/2006/wordprocessingDrawing" xmlns:w10="urn:schemas-microsoft-com:office:word" xmlns:w="http://schemas.openxmlformats.org/wordprocessingml/2006/main" xmlns:w14="http://schemas.microsoft.com/office/word/2010/wordml" xmlns:w15="http://schemas.microsoft.com/office/word/2012/wordml" xmlns:w16cex="http://schemas.microsoft.com/office/word/2018/wordml/cex" xmlns:w16cid="http://schemas.microsoft.com/office/word/2016/wordml/cid" xmlns:w16="http://schemas.microsoft.com/office/word/2018/wordml" xmlns:w16se="http://schemas.microsoft.com/office/word/2015/wordml/symex" xmlns:wpg="http://schemas.microsoft.com/office/word/2010/wordprocessingGroup" xmlns:wpi="http://schemas.microsoft.com/office/word/2010/wordprocessingInk" xmlns:wne="http://schemas.microsoft.com/office/word/2006/wordml" xmlns:wps="http://schemas.microsoft.com/office/word/2010/wordprocessingShape" mc:Ignorable="w14 w15 w16se w16cid w16 w16cex wp14">
+<w:ftr xmlns:wpc="http://schemas.microsoft.com/office/word/2010/wordprocessingCanvas" xmlns:cx="http://schemas.microsoft.com/office/drawing/2014/chartex" xmlns:cx1="http://schemas.microsoft.com/office/drawing/2015/9/8/chartex" xmlns:cx2="http://schemas.microsoft.com/office/drawing/2015/10/21/chartex" xmlns:cx3="http://schemas.microsoft.com/office/drawing/2016/5/9/chartex" xmlns:cx4="http://schemas.microsoft.com/office/drawing/2016/5/10/chartex" xmlns:cx5="http://schemas.microsoft.com/office/drawing/2016/5/11/chartex" xmlns:cx6="http://schemas.microsoft.com/office/drawing/2016/5/12/chartex" xmlns:cx7="http://schemas.microsoft.com/office/drawing/2016/5/13/chartex" xmlns:cx8="http://schemas.microsoft.com/office/drawing/2016/5/14/chartex" xmlns:mc="http://schemas.openxmlformats.org/markup-compatibility/2006" xmlns:aink="http://schemas.microsoft.com/office/drawing/2016/ink" xmlns:am3d="http://schemas.microsoft.com/office/drawing/2017/model3d" xmlns:o="urn:schemas-microsoft-com:office:office" xmlns:r="http://schemas.openxmlformats.org/officeDocument/2006/relationships" xmlns:m="http://schemas.openxmlformats.org/officeDocument/2006/math" xmlns:v="urn:schemas-microsoft-com:vml" xmlns:wp14="http://schemas.microsoft.com/office/word/2010/wordprocessingDrawing" xmlns:wp="http://schemas.openxmlformats.org/drawingml/2006/wordprocessingDrawing" xmlns:w10="urn:schemas-microsoft-com:office:word" xmlns:w="http://schemas.openxmlformats.org/wordprocessingml/2006/main" xmlns:w14="http://schemas.microsoft.com/office/word/2010/wordml" xmlns:w15="http://schemas.microsoft.com/office/word/2012/wordml" xmlns:w16cid="http://schemas.microsoft.com/office/word/2016/wordml/cid" xmlns:w16se="http://schemas.microsoft.com/office/word/2015/wordml/symex" xmlns:wpg="http://schemas.microsoft.com/office/word/2010/wordprocessingGroup" xmlns:wpi="http://schemas.microsoft.com/office/word/2010/wordprocessingInk" xmlns:wne="http://schemas.microsoft.com/office/word/2006/wordml" xmlns:wps="http://schemas.microsoft.com/office/word/2010/wordprocessingShape" mc:Ignorable="w14 w15 w16se w16cid wp14">
   <w:sdt>
     <w:sdtPr>
       <w:id w:val="1427058681"/>
@@ -18931,15 +18701,7 @@
           <w:pStyle w:val="Header"/>
         </w:pPr>
         <w:r>
-          <w:t xml:space="preserve">TEAM Exists </w:t>
-        </w:r>
-        <w:proofErr w:type="gramStart"/>
-        <w:r>
-          <w:t>As</w:t>
-        </w:r>
-        <w:proofErr w:type="gramEnd"/>
-        <w:r>
-          <w:t xml:space="preserve"> Metonym</w:t>
+          <w:t>TEAM Exists As Metonym</w:t>
         </w:r>
         <w:r>
           <w:tab/>
@@ -19049,21 +18811,13 @@
 </file>
 
 <file path=word/footer2.xml><?xml version="1.0" encoding="utf-8"?>
-<w:ftr xmlns:wpc="http://schemas.microsoft.com/office/word/2010/wordprocessingCanvas" xmlns:cx="http://schemas.microsoft.com/office/drawing/2014/chartex" xmlns:cx1="http://schemas.microsoft.com/office/drawing/2015/9/8/chartex" xmlns:cx2="http://schemas.microsoft.com/office/drawing/2015/10/21/chartex" xmlns:cx3="http://schemas.microsoft.com/office/drawing/2016/5/9/chartex" xmlns:cx4="http://schemas.microsoft.com/office/drawing/2016/5/10/chartex" xmlns:cx5="http://schemas.microsoft.com/office/drawing/2016/5/11/chartex" xmlns:cx6="http://schemas.microsoft.com/office/drawing/2016/5/12/chartex" xmlns:cx7="http://schemas.microsoft.com/office/drawing/2016/5/13/chartex" xmlns:cx8="http://schemas.microsoft.com/office/drawing/2016/5/14/chartex" xmlns:mc="http://schemas.openxmlformats.org/markup-compatibility/2006" xmlns:aink="http://schemas.microsoft.com/office/drawing/2016/ink" xmlns:am3d="http://schemas.microsoft.com/office/drawing/2017/model3d" xmlns:o="urn:schemas-microsoft-com:office:office" xmlns:r="http://schemas.openxmlformats.org/officeDocument/2006/relationships" xmlns:m="http://schemas.openxmlformats.org/officeDocument/2006/math" xmlns:v="urn:schemas-microsoft-com:vml" xmlns:wp14="http://schemas.microsoft.com/office/word/2010/wordprocessingDrawing" xmlns:wp="http://schemas.openxmlformats.org/drawingml/2006/wordprocessingDrawing" xmlns:w10="urn:schemas-microsoft-com:office:word" xmlns:w="http://schemas.openxmlformats.org/wordprocessingml/2006/main" xmlns:w14="http://schemas.microsoft.com/office/word/2010/wordml" xmlns:w15="http://schemas.microsoft.com/office/word/2012/wordml" xmlns:w16cex="http://schemas.microsoft.com/office/word/2018/wordml/cex" xmlns:w16cid="http://schemas.microsoft.com/office/word/2016/wordml/cid" xmlns:w16="http://schemas.microsoft.com/office/word/2018/wordml" xmlns:w16se="http://schemas.microsoft.com/office/word/2015/wordml/symex" xmlns:wpg="http://schemas.microsoft.com/office/word/2010/wordprocessingGroup" xmlns:wpi="http://schemas.microsoft.com/office/word/2010/wordprocessingInk" xmlns:wne="http://schemas.microsoft.com/office/word/2006/wordml" xmlns:wps="http://schemas.microsoft.com/office/word/2010/wordprocessingShape" mc:Ignorable="w14 w15 w16se w16cid w16 w16cex wp14">
+<w:ftr xmlns:wpc="http://schemas.microsoft.com/office/word/2010/wordprocessingCanvas" xmlns:cx="http://schemas.microsoft.com/office/drawing/2014/chartex" xmlns:cx1="http://schemas.microsoft.com/office/drawing/2015/9/8/chartex" xmlns:cx2="http://schemas.microsoft.com/office/drawing/2015/10/21/chartex" xmlns:cx3="http://schemas.microsoft.com/office/drawing/2016/5/9/chartex" xmlns:cx4="http://schemas.microsoft.com/office/drawing/2016/5/10/chartex" xmlns:cx5="http://schemas.microsoft.com/office/drawing/2016/5/11/chartex" xmlns:cx6="http://schemas.microsoft.com/office/drawing/2016/5/12/chartex" xmlns:cx7="http://schemas.microsoft.com/office/drawing/2016/5/13/chartex" xmlns:cx8="http://schemas.microsoft.com/office/drawing/2016/5/14/chartex" xmlns:mc="http://schemas.openxmlformats.org/markup-compatibility/2006" xmlns:aink="http://schemas.microsoft.com/office/drawing/2016/ink" xmlns:am3d="http://schemas.microsoft.com/office/drawing/2017/model3d" xmlns:o="urn:schemas-microsoft-com:office:office" xmlns:r="http://schemas.openxmlformats.org/officeDocument/2006/relationships" xmlns:m="http://schemas.openxmlformats.org/officeDocument/2006/math" xmlns:v="urn:schemas-microsoft-com:vml" xmlns:wp14="http://schemas.microsoft.com/office/word/2010/wordprocessingDrawing" xmlns:wp="http://schemas.openxmlformats.org/drawingml/2006/wordprocessingDrawing" xmlns:w10="urn:schemas-microsoft-com:office:word" xmlns:w="http://schemas.openxmlformats.org/wordprocessingml/2006/main" xmlns:w14="http://schemas.microsoft.com/office/word/2010/wordml" xmlns:w15="http://schemas.microsoft.com/office/word/2012/wordml" xmlns:w16cid="http://schemas.microsoft.com/office/word/2016/wordml/cid" xmlns:w16se="http://schemas.microsoft.com/office/word/2015/wordml/symex" xmlns:wpg="http://schemas.microsoft.com/office/word/2010/wordprocessingGroup" xmlns:wpi="http://schemas.microsoft.com/office/word/2010/wordprocessingInk" xmlns:wne="http://schemas.microsoft.com/office/word/2006/wordml" xmlns:wps="http://schemas.microsoft.com/office/word/2010/wordprocessingShape" mc:Ignorable="w14 w15 w16se w16cid wp14">
   <w:p>
     <w:pPr>
       <w:pStyle w:val="Footer"/>
     </w:pPr>
     <w:r>
-      <w:t xml:space="preserve">TEAM Exists </w:t>
-    </w:r>
-    <w:proofErr w:type="gramStart"/>
-    <w:r>
-      <w:t>As</w:t>
-    </w:r>
-    <w:proofErr w:type="gramEnd"/>
-    <w:r>
-      <w:t xml:space="preserve"> Metonym</w:t>
+      <w:t>TEAM Exists As Metonym</w:t>
     </w:r>
     <w:r>
       <w:tab/>
@@ -19171,7 +18925,7 @@
 </file>
 
 <file path=word/footnotes.xml><?xml version="1.0" encoding="utf-8"?>
-<w:footnotes xmlns:wpc="http://schemas.microsoft.com/office/word/2010/wordprocessingCanvas" xmlns:cx="http://schemas.microsoft.com/office/drawing/2014/chartex" xmlns:cx1="http://schemas.microsoft.com/office/drawing/2015/9/8/chartex" xmlns:cx2="http://schemas.microsoft.com/office/drawing/2015/10/21/chartex" xmlns:cx3="http://schemas.microsoft.com/office/drawing/2016/5/9/chartex" xmlns:cx4="http://schemas.microsoft.com/office/drawing/2016/5/10/chartex" xmlns:cx5="http://schemas.microsoft.com/office/drawing/2016/5/11/chartex" xmlns:cx6="http://schemas.microsoft.com/office/drawing/2016/5/12/chartex" xmlns:cx7="http://schemas.microsoft.com/office/drawing/2016/5/13/chartex" xmlns:cx8="http://schemas.microsoft.com/office/drawing/2016/5/14/chartex" xmlns:mc="http://schemas.openxmlformats.org/markup-compatibility/2006" xmlns:aink="http://schemas.microsoft.com/office/drawing/2016/ink" xmlns:am3d="http://schemas.microsoft.com/office/drawing/2017/model3d" xmlns:o="urn:schemas-microsoft-com:office:office" xmlns:r="http://schemas.openxmlformats.org/officeDocument/2006/relationships" xmlns:m="http://schemas.openxmlformats.org/officeDocument/2006/math" xmlns:v="urn:schemas-microsoft-com:vml" xmlns:wp14="http://schemas.microsoft.com/office/word/2010/wordprocessingDrawing" xmlns:wp="http://schemas.openxmlformats.org/drawingml/2006/wordprocessingDrawing" xmlns:w10="urn:schemas-microsoft-com:office:word" xmlns:w="http://schemas.openxmlformats.org/wordprocessingml/2006/main" xmlns:w14="http://schemas.microsoft.com/office/word/2010/wordml" xmlns:w15="http://schemas.microsoft.com/office/word/2012/wordml" xmlns:w16cex="http://schemas.microsoft.com/office/word/2018/wordml/cex" xmlns:w16cid="http://schemas.microsoft.com/office/word/2016/wordml/cid" xmlns:w16="http://schemas.microsoft.com/office/word/2018/wordml" xmlns:w16se="http://schemas.microsoft.com/office/word/2015/wordml/symex" xmlns:wpg="http://schemas.microsoft.com/office/word/2010/wordprocessingGroup" xmlns:wpi="http://schemas.microsoft.com/office/word/2010/wordprocessingInk" xmlns:wne="http://schemas.microsoft.com/office/word/2006/wordml" xmlns:wps="http://schemas.microsoft.com/office/word/2010/wordprocessingShape" mc:Ignorable="w14 w15 w16se w16cid w16 w16cex wp14">
+<w:footnotes xmlns:wpc="http://schemas.microsoft.com/office/word/2010/wordprocessingCanvas" xmlns:cx="http://schemas.microsoft.com/office/drawing/2014/chartex" xmlns:cx1="http://schemas.microsoft.com/office/drawing/2015/9/8/chartex" xmlns:cx2="http://schemas.microsoft.com/office/drawing/2015/10/21/chartex" xmlns:cx3="http://schemas.microsoft.com/office/drawing/2016/5/9/chartex" xmlns:cx4="http://schemas.microsoft.com/office/drawing/2016/5/10/chartex" xmlns:cx5="http://schemas.microsoft.com/office/drawing/2016/5/11/chartex" xmlns:cx6="http://schemas.microsoft.com/office/drawing/2016/5/12/chartex" xmlns:cx7="http://schemas.microsoft.com/office/drawing/2016/5/13/chartex" xmlns:cx8="http://schemas.microsoft.com/office/drawing/2016/5/14/chartex" xmlns:mc="http://schemas.openxmlformats.org/markup-compatibility/2006" xmlns:aink="http://schemas.microsoft.com/office/drawing/2016/ink" xmlns:am3d="http://schemas.microsoft.com/office/drawing/2017/model3d" xmlns:o="urn:schemas-microsoft-com:office:office" xmlns:r="http://schemas.openxmlformats.org/officeDocument/2006/relationships" xmlns:m="http://schemas.openxmlformats.org/officeDocument/2006/math" xmlns:v="urn:schemas-microsoft-com:vml" xmlns:wp14="http://schemas.microsoft.com/office/word/2010/wordprocessingDrawing" xmlns:wp="http://schemas.openxmlformats.org/drawingml/2006/wordprocessingDrawing" xmlns:w10="urn:schemas-microsoft-com:office:word" xmlns:w="http://schemas.openxmlformats.org/wordprocessingml/2006/main" xmlns:w14="http://schemas.microsoft.com/office/word/2010/wordml" xmlns:w15="http://schemas.microsoft.com/office/word/2012/wordml" xmlns:w16cid="http://schemas.microsoft.com/office/word/2016/wordml/cid" xmlns:w16se="http://schemas.microsoft.com/office/word/2015/wordml/symex" xmlns:wpg="http://schemas.microsoft.com/office/word/2010/wordprocessingGroup" xmlns:wpi="http://schemas.microsoft.com/office/word/2010/wordprocessingInk" xmlns:wne="http://schemas.microsoft.com/office/word/2006/wordml" xmlns:wps="http://schemas.microsoft.com/office/word/2010/wordprocessingShape" mc:Ignorable="w14 w15 w16se w16cid wp14">
   <w:footnote w:type="separator" w:id="-1">
     <w:p>
       <w:pPr>
@@ -19196,7 +18950,7 @@
 </file>
 
 <file path=word/header1.xml><?xml version="1.0" encoding="utf-8"?>
-<w:hdr xmlns:wpc="http://schemas.microsoft.com/office/word/2010/wordprocessingCanvas" xmlns:cx="http://schemas.microsoft.com/office/drawing/2014/chartex" xmlns:cx1="http://schemas.microsoft.com/office/drawing/2015/9/8/chartex" xmlns:cx2="http://schemas.microsoft.com/office/drawing/2015/10/21/chartex" xmlns:cx3="http://schemas.microsoft.com/office/drawing/2016/5/9/chartex" xmlns:cx4="http://schemas.microsoft.com/office/drawing/2016/5/10/chartex" xmlns:cx5="http://schemas.microsoft.com/office/drawing/2016/5/11/chartex" xmlns:cx6="http://schemas.microsoft.com/office/drawing/2016/5/12/chartex" xmlns:cx7="http://schemas.microsoft.com/office/drawing/2016/5/13/chartex" xmlns:cx8="http://schemas.microsoft.com/office/drawing/2016/5/14/chartex" xmlns:mc="http://schemas.openxmlformats.org/markup-compatibility/2006" xmlns:aink="http://schemas.microsoft.com/office/drawing/2016/ink" xmlns:am3d="http://schemas.microsoft.com/office/drawing/2017/model3d" xmlns:o="urn:schemas-microsoft-com:office:office" xmlns:r="http://schemas.openxmlformats.org/officeDocument/2006/relationships" xmlns:m="http://schemas.openxmlformats.org/officeDocument/2006/math" xmlns:v="urn:schemas-microsoft-com:vml" xmlns:wp14="http://schemas.microsoft.com/office/word/2010/wordprocessingDrawing" xmlns:wp="http://schemas.openxmlformats.org/drawingml/2006/wordprocessingDrawing" xmlns:w10="urn:schemas-microsoft-com:office:word" xmlns:w="http://schemas.openxmlformats.org/wordprocessingml/2006/main" xmlns:w14="http://schemas.microsoft.com/office/word/2010/wordml" xmlns:w15="http://schemas.microsoft.com/office/word/2012/wordml" xmlns:w16cex="http://schemas.microsoft.com/office/word/2018/wordml/cex" xmlns:w16cid="http://schemas.microsoft.com/office/word/2016/wordml/cid" xmlns:w16="http://schemas.microsoft.com/office/word/2018/wordml" xmlns:w16se="http://schemas.microsoft.com/office/word/2015/wordml/symex" xmlns:wpg="http://schemas.microsoft.com/office/word/2010/wordprocessingGroup" xmlns:wpi="http://schemas.microsoft.com/office/word/2010/wordprocessingInk" xmlns:wne="http://schemas.microsoft.com/office/word/2006/wordml" xmlns:wps="http://schemas.microsoft.com/office/word/2010/wordprocessingShape" mc:Ignorable="w14 w15 w16se w16cid w16 w16cex wp14">
+<w:hdr xmlns:wpc="http://schemas.microsoft.com/office/word/2010/wordprocessingCanvas" xmlns:cx="http://schemas.microsoft.com/office/drawing/2014/chartex" xmlns:cx1="http://schemas.microsoft.com/office/drawing/2015/9/8/chartex" xmlns:cx2="http://schemas.microsoft.com/office/drawing/2015/10/21/chartex" xmlns:cx3="http://schemas.microsoft.com/office/drawing/2016/5/9/chartex" xmlns:cx4="http://schemas.microsoft.com/office/drawing/2016/5/10/chartex" xmlns:cx5="http://schemas.microsoft.com/office/drawing/2016/5/11/chartex" xmlns:cx6="http://schemas.microsoft.com/office/drawing/2016/5/12/chartex" xmlns:cx7="http://schemas.microsoft.com/office/drawing/2016/5/13/chartex" xmlns:cx8="http://schemas.microsoft.com/office/drawing/2016/5/14/chartex" xmlns:mc="http://schemas.openxmlformats.org/markup-compatibility/2006" xmlns:aink="http://schemas.microsoft.com/office/drawing/2016/ink" xmlns:am3d="http://schemas.microsoft.com/office/drawing/2017/model3d" xmlns:o="urn:schemas-microsoft-com:office:office" xmlns:r="http://schemas.openxmlformats.org/officeDocument/2006/relationships" xmlns:m="http://schemas.openxmlformats.org/officeDocument/2006/math" xmlns:v="urn:schemas-microsoft-com:vml" xmlns:wp14="http://schemas.microsoft.com/office/word/2010/wordprocessingDrawing" xmlns:wp="http://schemas.openxmlformats.org/drawingml/2006/wordprocessingDrawing" xmlns:w10="urn:schemas-microsoft-com:office:word" xmlns:w="http://schemas.openxmlformats.org/wordprocessingml/2006/main" xmlns:w14="http://schemas.microsoft.com/office/word/2010/wordml" xmlns:w15="http://schemas.microsoft.com/office/word/2012/wordml" xmlns:w16cid="http://schemas.microsoft.com/office/word/2016/wordml/cid" xmlns:w16se="http://schemas.microsoft.com/office/word/2015/wordml/symex" xmlns:wpg="http://schemas.microsoft.com/office/word/2010/wordprocessingGroup" xmlns:wpi="http://schemas.microsoft.com/office/word/2010/wordprocessingInk" xmlns:wne="http://schemas.microsoft.com/office/word/2006/wordml" xmlns:wps="http://schemas.microsoft.com/office/word/2010/wordprocessingShape" mc:Ignorable="w14 w15 w16se w16cid wp14">
   <w:p>
     <w:pPr>
       <w:pStyle w:val="Header"/>
@@ -19211,7 +18965,7 @@
 </file>
 
 <file path=word/numbering.xml><?xml version="1.0" encoding="utf-8"?>
-<w:numbering xmlns:wpc="http://schemas.microsoft.com/office/word/2010/wordprocessingCanvas" xmlns:cx="http://schemas.microsoft.com/office/drawing/2014/chartex" xmlns:cx1="http://schemas.microsoft.com/office/drawing/2015/9/8/chartex" xmlns:cx2="http://schemas.microsoft.com/office/drawing/2015/10/21/chartex" xmlns:cx3="http://schemas.microsoft.com/office/drawing/2016/5/9/chartex" xmlns:cx4="http://schemas.microsoft.com/office/drawing/2016/5/10/chartex" xmlns:cx5="http://schemas.microsoft.com/office/drawing/2016/5/11/chartex" xmlns:cx6="http://schemas.microsoft.com/office/drawing/2016/5/12/chartex" xmlns:cx7="http://schemas.microsoft.com/office/drawing/2016/5/13/chartex" xmlns:cx8="http://schemas.microsoft.com/office/drawing/2016/5/14/chartex" xmlns:mc="http://schemas.openxmlformats.org/markup-compatibility/2006" xmlns:aink="http://schemas.microsoft.com/office/drawing/2016/ink" xmlns:am3d="http://schemas.microsoft.com/office/drawing/2017/model3d" xmlns:o="urn:schemas-microsoft-com:office:office" xmlns:r="http://schemas.openxmlformats.org/officeDocument/2006/relationships" xmlns:m="http://schemas.openxmlformats.org/officeDocument/2006/math" xmlns:v="urn:schemas-microsoft-com:vml" xmlns:wp14="http://schemas.microsoft.com/office/word/2010/wordprocessingDrawing" xmlns:wp="http://schemas.openxmlformats.org/drawingml/2006/wordprocessingDrawing" xmlns:w10="urn:schemas-microsoft-com:office:word" xmlns:w="http://schemas.openxmlformats.org/wordprocessingml/2006/main" xmlns:w14="http://schemas.microsoft.com/office/word/2010/wordml" xmlns:w15="http://schemas.microsoft.com/office/word/2012/wordml" xmlns:w16cex="http://schemas.microsoft.com/office/word/2018/wordml/cex" xmlns:w16cid="http://schemas.microsoft.com/office/word/2016/wordml/cid" xmlns:w16="http://schemas.microsoft.com/office/word/2018/wordml" xmlns:w16se="http://schemas.microsoft.com/office/word/2015/wordml/symex" xmlns:wpg="http://schemas.microsoft.com/office/word/2010/wordprocessingGroup" xmlns:wpi="http://schemas.microsoft.com/office/word/2010/wordprocessingInk" xmlns:wne="http://schemas.microsoft.com/office/word/2006/wordml" xmlns:wps="http://schemas.microsoft.com/office/word/2010/wordprocessingShape" mc:Ignorable="w14 w15 w16se w16cid w16 w16cex wp14">
+<w:numbering xmlns:wpc="http://schemas.microsoft.com/office/word/2010/wordprocessingCanvas" xmlns:cx="http://schemas.microsoft.com/office/drawing/2014/chartex" xmlns:cx1="http://schemas.microsoft.com/office/drawing/2015/9/8/chartex" xmlns:cx2="http://schemas.microsoft.com/office/drawing/2015/10/21/chartex" xmlns:cx3="http://schemas.microsoft.com/office/drawing/2016/5/9/chartex" xmlns:cx4="http://schemas.microsoft.com/office/drawing/2016/5/10/chartex" xmlns:cx5="http://schemas.microsoft.com/office/drawing/2016/5/11/chartex" xmlns:cx6="http://schemas.microsoft.com/office/drawing/2016/5/12/chartex" xmlns:cx7="http://schemas.microsoft.com/office/drawing/2016/5/13/chartex" xmlns:cx8="http://schemas.microsoft.com/office/drawing/2016/5/14/chartex" xmlns:mc="http://schemas.openxmlformats.org/markup-compatibility/2006" xmlns:aink="http://schemas.microsoft.com/office/drawing/2016/ink" xmlns:am3d="http://schemas.microsoft.com/office/drawing/2017/model3d" xmlns:o="urn:schemas-microsoft-com:office:office" xmlns:r="http://schemas.openxmlformats.org/officeDocument/2006/relationships" xmlns:m="http://schemas.openxmlformats.org/officeDocument/2006/math" xmlns:v="urn:schemas-microsoft-com:vml" xmlns:wp14="http://schemas.microsoft.com/office/word/2010/wordprocessingDrawing" xmlns:wp="http://schemas.openxmlformats.org/drawingml/2006/wordprocessingDrawing" xmlns:w10="urn:schemas-microsoft-com:office:word" xmlns:w="http://schemas.openxmlformats.org/wordprocessingml/2006/main" xmlns:w14="http://schemas.microsoft.com/office/word/2010/wordml" xmlns:w15="http://schemas.microsoft.com/office/word/2012/wordml" xmlns:w16cid="http://schemas.microsoft.com/office/word/2016/wordml/cid" xmlns:w16se="http://schemas.microsoft.com/office/word/2015/wordml/symex" xmlns:wpg="http://schemas.microsoft.com/office/word/2010/wordprocessingGroup" xmlns:wpi="http://schemas.microsoft.com/office/word/2010/wordprocessingInk" xmlns:wne="http://schemas.microsoft.com/office/word/2006/wordml" xmlns:wps="http://schemas.microsoft.com/office/word/2010/wordprocessingShape" mc:Ignorable="w14 w15 w16se w16cid wp14">
   <w:abstractNum w:abstractNumId="0" w15:restartNumberingAfterBreak="0">
     <w:nsid w:val="0FF9731F"/>
     <w:multiLevelType w:val="multilevel"/>
@@ -19498,7 +19252,7 @@
 </file>
 
 <file path=word/styles.xml><?xml version="1.0" encoding="utf-8"?>
-<w:styles xmlns:mc="http://schemas.openxmlformats.org/markup-compatibility/2006" xmlns:r="http://schemas.openxmlformats.org/officeDocument/2006/relationships" xmlns:w="http://schemas.openxmlformats.org/wordprocessingml/2006/main" xmlns:w14="http://schemas.microsoft.com/office/word/2010/wordml" xmlns:w15="http://schemas.microsoft.com/office/word/2012/wordml" xmlns:w16cex="http://schemas.microsoft.com/office/word/2018/wordml/cex" xmlns:w16cid="http://schemas.microsoft.com/office/word/2016/wordml/cid" xmlns:w16="http://schemas.microsoft.com/office/word/2018/wordml" xmlns:w16se="http://schemas.microsoft.com/office/word/2015/wordml/symex" mc:Ignorable="w14 w15 w16se w16cid w16 w16cex">
+<w:styles xmlns:mc="http://schemas.openxmlformats.org/markup-compatibility/2006" xmlns:r="http://schemas.openxmlformats.org/officeDocument/2006/relationships" xmlns:w="http://schemas.openxmlformats.org/wordprocessingml/2006/main" xmlns:w14="http://schemas.microsoft.com/office/word/2010/wordml" xmlns:w15="http://schemas.microsoft.com/office/word/2012/wordml" xmlns:w16cid="http://schemas.microsoft.com/office/word/2016/wordml/cid" xmlns:w16se="http://schemas.microsoft.com/office/word/2015/wordml/symex" mc:Ignorable="w14 w15 w16se w16cid">
   <w:docDefaults>
     <w:rPrDefault>
       <w:rPr>
@@ -19510,7 +19264,7 @@
     </w:rPrDefault>
     <w:pPrDefault/>
   </w:docDefaults>
-  <w:latentStyles w:defLockedState="0" w:defUIPriority="99" w:defSemiHidden="0" w:defUnhideWhenUsed="0" w:defQFormat="0" w:count="376">
+  <w:latentStyles w:defLockedState="0" w:defUIPriority="99" w:defSemiHidden="0" w:defUnhideWhenUsed="0" w:defQFormat="0" w:count="377">
     <w:lsdException w:name="Normal" w:uiPriority="0" w:qFormat="1"/>
     <w:lsdException w:name="heading 1" w:uiPriority="9" w:qFormat="1"/>
     <w:lsdException w:name="heading 2" w:semiHidden="1" w:uiPriority="9" w:unhideWhenUsed="1" w:qFormat="1"/>
@@ -19616,7 +19370,6 @@
     <w:lsdException w:name="HTML Sample" w:semiHidden="1" w:unhideWhenUsed="1"/>
     <w:lsdException w:name="HTML Typewriter" w:semiHidden="1" w:unhideWhenUsed="1"/>
     <w:lsdException w:name="HTML Variable" w:semiHidden="1" w:unhideWhenUsed="1"/>
-    <w:lsdException w:name="Normal Table" w:semiHidden="1" w:unhideWhenUsed="1"/>
     <w:lsdException w:name="annotation subject" w:semiHidden="1" w:unhideWhenUsed="1"/>
     <w:lsdException w:name="No List" w:semiHidden="1" w:unhideWhenUsed="1"/>
     <w:lsdException w:name="Outline List 1" w:semiHidden="1" w:unhideWhenUsed="1"/>
@@ -19663,10 +19416,8 @@
     <w:lsdException w:name="Table Subtle 2" w:semiHidden="1" w:unhideWhenUsed="1"/>
     <w:lsdException w:name="Table Web 1" w:semiHidden="1" w:unhideWhenUsed="1"/>
     <w:lsdException w:name="Table Web 2" w:semiHidden="1" w:unhideWhenUsed="1"/>
-    <w:lsdException w:name="Table Web 3" w:semiHidden="1" w:unhideWhenUsed="1"/>
     <w:lsdException w:name="Balloon Text" w:semiHidden="1" w:unhideWhenUsed="1"/>
     <w:lsdException w:name="Table Grid" w:uiPriority="39"/>
-    <w:lsdException w:name="Table Theme" w:semiHidden="1" w:unhideWhenUsed="1"/>
     <w:lsdException w:name="Placeholder Text" w:semiHidden="1"/>
     <w:lsdException w:name="No Spacing" w:uiPriority="1" w:qFormat="1"/>
     <w:lsdException w:name="Light Shading" w:uiPriority="60"/>
@@ -19887,6 +19638,7 @@
     <w:lsdException w:name="Hashtag" w:semiHidden="1" w:unhideWhenUsed="1"/>
     <w:lsdException w:name="Unresolved Mention" w:semiHidden="1" w:unhideWhenUsed="1"/>
     <w:lsdException w:name="Smart Link" w:semiHidden="1" w:unhideWhenUsed="1"/>
+    <w:lsdException w:name="Smart Link Error" w:semiHidden="1" w:unhideWhenUsed="1"/>
   </w:latentStyles>
   <w:style w:type="paragraph" w:default="1" w:styleId="Normal">
     <w:name w:val="Normal"/>
@@ -21092,7 +20844,7 @@
 </file>
 
 <file path=customXml/itemProps1.xml><?xml version="1.0" encoding="utf-8"?>
-<ds:datastoreItem xmlns:ds="http://schemas.openxmlformats.org/officeDocument/2006/customXml" ds:itemID="{8A9C532A-5E08-44DE-BA97-94FDEEA6CAEE}">
+<ds:datastoreItem xmlns:ds="http://schemas.openxmlformats.org/officeDocument/2006/customXml" ds:itemID="{124A29A6-7BCA-427F-A82A-C1767502A443}">
   <ds:schemaRefs>
     <ds:schemaRef ds:uri="http://schemas.openxmlformats.org/officeDocument/2006/bibliography"/>
   </ds:schemaRefs>

</xml_diff>